<commit_message>
Fix: Group number assignment for active groups and certificate grade distribution (70/30)
</commit_message>
<xml_diff>
--- a/public/template.docx
+++ b/public/template.docx
@@ -147,16 +147,16 @@
         <mc:AlternateContent>
           <mc:Choice Requires="wps">
             <w:drawing>
-              <wp:anchor distT="0" distB="0" distL="114300" distR="114300" simplePos="0" relativeHeight="251642880" behindDoc="0" locked="0" layoutInCell="1" allowOverlap="1" wp14:anchorId="0BBDEE14" wp14:editId="46B70F4D">
+              <wp:anchor distT="0" distB="0" distL="114300" distR="114300" simplePos="0" relativeHeight="251642880" behindDoc="0" locked="0" layoutInCell="1" allowOverlap="1" wp14:anchorId="0BBDEE14" wp14:editId="39C522B3">
                 <wp:simplePos x="0" y="0"/>
                 <wp:positionH relativeFrom="column">
                   <wp:posOffset>1157605</wp:posOffset>
                 </wp:positionH>
                 <wp:positionV relativeFrom="paragraph">
-                  <wp:posOffset>280034</wp:posOffset>
+                  <wp:posOffset>259715</wp:posOffset>
                 </wp:positionV>
-                <wp:extent cx="4519295" cy="504825"/>
-                <wp:effectExtent l="0" t="0" r="0" b="9525"/>
+                <wp:extent cx="4519295" cy="571500"/>
+                <wp:effectExtent l="0" t="0" r="0" b="0"/>
                 <wp:wrapNone/>
                 <wp:docPr id="184288578" name="Текстово поле 31"/>
                 <wp:cNvGraphicFramePr>
@@ -171,7 +171,7 @@
                       <wps:spPr bwMode="auto">
                         <a:xfrm>
                           <a:off x="0" y="0"/>
-                          <a:ext cx="4519295" cy="504825"/>
+                          <a:ext cx="4519295" cy="571500"/>
                         </a:xfrm>
                         <a:prstGeom prst="rect">
                           <a:avLst/>
@@ -274,7 +274,11 @@
           </mc:Choice>
           <mc:Fallback>
             <w:pict>
-              <v:shape w14:anchorId="0BBDEE14" id="Текстово поле 31" o:spid="_x0000_s1027" type="#_x0000_t202" style="position:absolute;margin-left:91.15pt;margin-top:22.05pt;width:355.85pt;height:39.75pt;z-index:251642880;visibility:visible;mso-wrap-style:square;mso-width-percent:0;mso-height-percent:0;mso-wrap-distance-left:9pt;mso-wrap-distance-top:0;mso-wrap-distance-right:9pt;mso-wrap-distance-bottom:0;mso-position-horizontal:absolute;mso-position-horizontal-relative:text;mso-position-vertical:absolute;mso-position-vertical-relative:text;mso-width-percent:0;mso-height-percent:0;mso-width-relative:page;mso-height-relative:page;v-text-anchor:middle" o:gfxdata="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" stroked="f">
+              <v:shapetype w14:anchorId="0BBDEE14" id="_x0000_t202" coordsize="21600,21600" o:spt="202" path="m,l,21600r21600,l21600,xe">
+                <v:stroke joinstyle="miter"/>
+                <v:path gradientshapeok="t" o:connecttype="rect"/>
+              </v:shapetype>
+              <v:shape id="Текстово поле 31" o:spid="_x0000_s1027" type="#_x0000_t202" style="position:absolute;margin-left:91.15pt;margin-top:20.45pt;width:355.85pt;height:45pt;z-index:251642880;visibility:visible;mso-wrap-style:square;mso-width-percent:0;mso-height-percent:0;mso-wrap-distance-left:9pt;mso-wrap-distance-top:0;mso-wrap-distance-right:9pt;mso-wrap-distance-bottom:0;mso-position-horizontal:absolute;mso-position-horizontal-relative:text;mso-position-vertical:absolute;mso-position-vertical-relative:text;mso-width-percent:0;mso-height-percent:0;mso-width-relative:page;mso-height-relative:page;v-text-anchor:middle" o:gfxdata="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" stroked="f">
                 <v:textbox>
                   <w:txbxContent>
                     <w:p>
@@ -486,13 +490,105 @@
         <mc:AlternateContent>
           <mc:Choice Requires="wps">
             <w:drawing>
-              <wp:anchor distT="0" distB="0" distL="114300" distR="114300" simplePos="0" relativeHeight="251646976" behindDoc="0" locked="0" layoutInCell="1" allowOverlap="1" wp14:anchorId="4755703D" wp14:editId="4A97189F">
+              <wp:anchor distT="0" distB="0" distL="114300" distR="114300" simplePos="0" relativeHeight="251644928" behindDoc="0" locked="0" layoutInCell="1" allowOverlap="1" wp14:anchorId="33BFABFA" wp14:editId="7EF9E461">
+                <wp:simplePos x="0" y="0"/>
+                <wp:positionH relativeFrom="column">
+                  <wp:posOffset>1043305</wp:posOffset>
+                </wp:positionH>
+                <wp:positionV relativeFrom="paragraph">
+                  <wp:posOffset>11430</wp:posOffset>
+                </wp:positionV>
+                <wp:extent cx="2406015" cy="259715"/>
+                <wp:effectExtent l="0" t="0" r="0" b="0"/>
+                <wp:wrapNone/>
+                <wp:docPr id="169355580" name="Текстово поле 28"/>
+                <wp:cNvGraphicFramePr>
+                  <a:graphicFrameLocks xmlns:a="http://schemas.openxmlformats.org/drawingml/2006/main"/>
+                </wp:cNvGraphicFramePr>
+                <a:graphic xmlns:a="http://schemas.openxmlformats.org/drawingml/2006/main">
+                  <a:graphicData uri="http://schemas.microsoft.com/office/word/2010/wordprocessingShape">
+                    <wps:wsp>
+                      <wps:cNvSpPr txBox="1">
+                        <a:spLocks noChangeArrowheads="1"/>
+                      </wps:cNvSpPr>
+                      <wps:spPr bwMode="auto">
+                        <a:xfrm>
+                          <a:off x="0" y="0"/>
+                          <a:ext cx="2406015" cy="259715"/>
+                        </a:xfrm>
+                        <a:prstGeom prst="rect">
+                          <a:avLst/>
+                        </a:prstGeom>
+                        <a:solidFill>
+                          <a:srgbClr val="FFFFFF">
+                            <a:alpha val="0"/>
+                          </a:srgbClr>
+                        </a:solidFill>
+                        <a:ln>
+                          <a:noFill/>
+                        </a:ln>
+                      </wps:spPr>
+                      <wps:txbx>
+                        <w:txbxContent>
+                          <w:p>
+                            <w:r>
+                              <w:t>София</w:t>
+                            </w:r>
+                          </w:p>
+                        </w:txbxContent>
+                      </wps:txbx>
+                      <wps:bodyPr rot="0" vert="horz" wrap="square" lIns="91440" tIns="45720" rIns="91440" bIns="45720" anchor="ctr" anchorCtr="0" upright="1">
+                        <a:noAutofit/>
+                      </wps:bodyPr>
+                    </wps:wsp>
+                  </a:graphicData>
+                </a:graphic>
+                <wp14:sizeRelH relativeFrom="page">
+                  <wp14:pctWidth>0</wp14:pctWidth>
+                </wp14:sizeRelH>
+                <wp14:sizeRelV relativeFrom="page">
+                  <wp14:pctHeight>0</wp14:pctHeight>
+                </wp14:sizeRelV>
+              </wp:anchor>
+            </w:drawing>
+          </mc:Choice>
+          <mc:Fallback>
+            <w:pict>
+              <v:shapetype w14:anchorId="33BFABFA" id="_x0000_t202" coordsize="21600,21600" o:spt="202" path="m,l,21600r21600,l21600,xe">
+                <v:stroke joinstyle="miter"/>
+                <v:path gradientshapeok="t" o:connecttype="rect"/>
+              </v:shapetype>
+              <v:shape id="Текстово поле 28" o:spid="_x0000_s1029" type="#_x0000_t202" style="position:absolute;margin-left:82.15pt;margin-top:.9pt;width:189.45pt;height:20.45pt;z-index:251644928;visibility:visible;mso-wrap-style:square;mso-width-percent:0;mso-height-percent:0;mso-wrap-distance-left:9pt;mso-wrap-distance-top:0;mso-wrap-distance-right:9pt;mso-wrap-distance-bottom:0;mso-position-horizontal:absolute;mso-position-horizontal-relative:text;mso-position-vertical:absolute;mso-position-vertical-relative:text;mso-width-percent:0;mso-height-percent:0;mso-width-relative:page;mso-height-relative:page;v-text-anchor:middle" o:gfxdata="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" stroked="f">
+                <v:fill opacity="0"/>
+                <v:textbox>
+                  <w:txbxContent>
+                    <w:p>
+                      <w:r>
+                        <w:t>София</w:t>
+                      </w:r>
+                    </w:p>
+                  </w:txbxContent>
+                </v:textbox>
+              </v:shape>
+            </w:pict>
+          </mc:Fallback>
+        </mc:AlternateContent>
+      </w:r>
+      <w:r>
+        <w:rPr>
+          <w:noProof/>
+          <w:lang w:val="en-US"/>
+        </w:rPr>
+        <mc:AlternateContent>
+          <mc:Choice Requires="wps">
+            <w:drawing>
+              <wp:anchor distT="0" distB="0" distL="114300" distR="114300" simplePos="0" relativeHeight="251646976" behindDoc="0" locked="0" layoutInCell="1" allowOverlap="1" wp14:anchorId="4755703D" wp14:editId="714BA184">
                 <wp:simplePos x="0" y="0"/>
                 <wp:positionH relativeFrom="column">
                   <wp:posOffset>3786505</wp:posOffset>
                 </wp:positionH>
                 <wp:positionV relativeFrom="paragraph">
-                  <wp:posOffset>11429</wp:posOffset>
+                  <wp:posOffset>11430</wp:posOffset>
                 </wp:positionV>
                 <wp:extent cx="1659255" cy="259715"/>
                 <wp:effectExtent l="0" t="0" r="0" b="0"/>
@@ -550,101 +646,13 @@
           </mc:Choice>
           <mc:Fallback>
             <w:pict>
-              <v:shape w14:anchorId="4755703D" id="Текстово поле 29" o:spid="_x0000_s1029" type="#_x0000_t202" style="position:absolute;margin-left:298.15pt;margin-top:.9pt;width:130.65pt;height:20.45pt;z-index:251646976;visibility:visible;mso-wrap-style:square;mso-width-percent:0;mso-height-percent:0;mso-wrap-distance-left:9pt;mso-wrap-distance-top:0;mso-wrap-distance-right:9pt;mso-wrap-distance-bottom:0;mso-position-horizontal:absolute;mso-position-horizontal-relative:text;mso-position-vertical:absolute;mso-position-vertical-relative:text;mso-width-percent:0;mso-height-percent:0;mso-width-relative:page;mso-height-relative:page;v-text-anchor:middle" o:gfxdata="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" stroked="f">
+              <v:shape w14:anchorId="4755703D" id="Текстово поле 29" o:spid="_x0000_s1030" type="#_x0000_t202" style="position:absolute;margin-left:298.15pt;margin-top:.9pt;width:130.65pt;height:20.45pt;z-index:251646976;visibility:visible;mso-wrap-style:square;mso-width-percent:0;mso-height-percent:0;mso-wrap-distance-left:9pt;mso-wrap-distance-top:0;mso-wrap-distance-right:9pt;mso-wrap-distance-bottom:0;mso-position-horizontal:absolute;mso-position-horizontal-relative:text;mso-position-vertical:absolute;mso-position-vertical-relative:text;mso-width-percent:0;mso-height-percent:0;mso-width-relative:page;mso-height-relative:page;v-text-anchor:middle" o:gfxdata="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" stroked="f">
                 <v:fill opacity="0"/>
                 <v:textbox>
                   <w:txbxContent>
                     <w:p>
                       <w:r>
                         <w:t>Илинден</w:t>
-                      </w:r>
-                    </w:p>
-                  </w:txbxContent>
-                </v:textbox>
-              </v:shape>
-            </w:pict>
-          </mc:Fallback>
-        </mc:AlternateContent>
-      </w:r>
-      <w:r>
-        <w:rPr>
-          <w:noProof/>
-          <w:lang w:val="en-US"/>
-        </w:rPr>
-        <mc:AlternateContent>
-          <mc:Choice Requires="wps">
-            <w:drawing>
-              <wp:anchor distT="0" distB="0" distL="114300" distR="114300" simplePos="0" relativeHeight="251644928" behindDoc="0" locked="0" layoutInCell="1" allowOverlap="1" wp14:anchorId="33BFABFA" wp14:editId="4B471B93">
-                <wp:simplePos x="0" y="0"/>
-                <wp:positionH relativeFrom="column">
-                  <wp:posOffset>1043305</wp:posOffset>
-                </wp:positionH>
-                <wp:positionV relativeFrom="paragraph">
-                  <wp:posOffset>11429</wp:posOffset>
-                </wp:positionV>
-                <wp:extent cx="2406015" cy="259715"/>
-                <wp:effectExtent l="0" t="0" r="0" b="0"/>
-                <wp:wrapNone/>
-                <wp:docPr id="169355580" name="Текстово поле 28"/>
-                <wp:cNvGraphicFramePr>
-                  <a:graphicFrameLocks xmlns:a="http://schemas.openxmlformats.org/drawingml/2006/main"/>
-                </wp:cNvGraphicFramePr>
-                <a:graphic xmlns:a="http://schemas.openxmlformats.org/drawingml/2006/main">
-                  <a:graphicData uri="http://schemas.microsoft.com/office/word/2010/wordprocessingShape">
-                    <wps:wsp>
-                      <wps:cNvSpPr txBox="1">
-                        <a:spLocks noChangeArrowheads="1"/>
-                      </wps:cNvSpPr>
-                      <wps:spPr bwMode="auto">
-                        <a:xfrm>
-                          <a:off x="0" y="0"/>
-                          <a:ext cx="2406015" cy="259715"/>
-                        </a:xfrm>
-                        <a:prstGeom prst="rect">
-                          <a:avLst/>
-                        </a:prstGeom>
-                        <a:solidFill>
-                          <a:srgbClr val="FFFFFF">
-                            <a:alpha val="0"/>
-                          </a:srgbClr>
-                        </a:solidFill>
-                        <a:ln>
-                          <a:noFill/>
-                        </a:ln>
-                      </wps:spPr>
-                      <wps:txbx>
-                        <w:txbxContent>
-                          <w:p>
-                            <w:r>
-                              <w:t>София</w:t>
-                            </w:r>
-                          </w:p>
-                        </w:txbxContent>
-                      </wps:txbx>
-                      <wps:bodyPr rot="0" vert="horz" wrap="square" lIns="91440" tIns="45720" rIns="91440" bIns="45720" anchor="ctr" anchorCtr="0" upright="1">
-                        <a:noAutofit/>
-                      </wps:bodyPr>
-                    </wps:wsp>
-                  </a:graphicData>
-                </a:graphic>
-                <wp14:sizeRelH relativeFrom="page">
-                  <wp14:pctWidth>0</wp14:pctWidth>
-                </wp14:sizeRelH>
-                <wp14:sizeRelV relativeFrom="page">
-                  <wp14:pctHeight>0</wp14:pctHeight>
-                </wp14:sizeRelV>
-              </wp:anchor>
-            </w:drawing>
-          </mc:Choice>
-          <mc:Fallback>
-            <w:pict>
-              <v:shape w14:anchorId="33BFABFA" id="Текстово поле 28" o:spid="_x0000_s1030" type="#_x0000_t202" style="position:absolute;margin-left:82.15pt;margin-top:.9pt;width:189.45pt;height:20.45pt;z-index:251644928;visibility:visible;mso-wrap-style:square;mso-width-percent:0;mso-height-percent:0;mso-wrap-distance-left:9pt;mso-wrap-distance-top:0;mso-wrap-distance-right:9pt;mso-wrap-distance-bottom:0;mso-position-horizontal:absolute;mso-position-horizontal-relative:text;mso-position-vertical:absolute;mso-position-vertical-relative:text;mso-width-percent:0;mso-height-percent:0;mso-width-relative:page;mso-height-relative:page;v-text-anchor:middle" o:gfxdata="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" stroked="f">
-                <v:fill opacity="0"/>
-                <v:textbox>
-                  <w:txbxContent>
-                    <w:p>
-                      <w:r>
-                        <w:t>София</w:t>
                       </w:r>
                     </w:p>
                   </w:txbxContent>
@@ -804,6 +812,14 @@
           <w:lang w:val="en-US"/>
         </w:rPr>
       </w:pPr>
+    </w:p>
+    <w:p>
+      <w:pPr>
+        <w:rPr>
+          <w:rFonts w:ascii="Arial" w:hAnsi="Arial" w:cs="Arial"/>
+          <w:lang w:val="en-US"/>
+        </w:rPr>
+      </w:pPr>
       <w:r>
         <w:rPr>
           <w:noProof/>
@@ -812,15 +828,15 @@
         <mc:AlternateContent>
           <mc:Choice Requires="wps">
             <w:drawing>
-              <wp:anchor distT="0" distB="0" distL="114300" distR="114300" simplePos="0" relativeHeight="251649024" behindDoc="0" locked="0" layoutInCell="1" allowOverlap="1" wp14:anchorId="29CF2C21" wp14:editId="051030CB">
+              <wp:anchor distT="0" distB="0" distL="114300" distR="114300" simplePos="0" relativeHeight="251649024" behindDoc="0" locked="0" layoutInCell="1" allowOverlap="1" wp14:anchorId="29CF2C21" wp14:editId="56A3B794">
                 <wp:simplePos x="0" y="0"/>
                 <wp:positionH relativeFrom="column">
                   <wp:posOffset>3453130</wp:posOffset>
                 </wp:positionH>
                 <wp:positionV relativeFrom="paragraph">
-                  <wp:posOffset>313056</wp:posOffset>
+                  <wp:posOffset>20321</wp:posOffset>
                 </wp:positionV>
-                <wp:extent cx="1314450" cy="342900"/>
+                <wp:extent cx="1314450" cy="323850"/>
                 <wp:effectExtent l="0" t="0" r="0" b="0"/>
                 <wp:wrapNone/>
                 <wp:docPr id="165521135" name="Текстово поле 25"/>
@@ -836,7 +852,7 @@
                       <wps:spPr bwMode="auto">
                         <a:xfrm>
                           <a:off x="0" y="0"/>
-                          <a:ext cx="1314450" cy="342900"/>
+                          <a:ext cx="1314450" cy="323850"/>
                         </a:xfrm>
                         <a:prstGeom prst="rect">
                           <a:avLst/>
@@ -871,12 +887,6 @@
                                 <w:lang w:val="en-US"/>
                               </w:rPr>
                             </w:pPr>
-                            <w:r>
-                              <w:rPr>
-                                <w:lang w:val="en-US"/>
-                              </w:rPr>
-                              <w:t xml:space="preserve">  </w:t>
-                            </w:r>
                           </w:p>
                         </w:txbxContent>
                       </wps:txbx>
@@ -897,7 +907,11 @@
           </mc:Choice>
           <mc:Fallback>
             <w:pict>
-              <v:shape w14:anchorId="29CF2C21" id="Текстово поле 25" o:spid="_x0000_s1032" type="#_x0000_t202" style="position:absolute;margin-left:271.9pt;margin-top:24.65pt;width:103.5pt;height:27pt;z-index:251649024;visibility:visible;mso-wrap-style:square;mso-width-percent:0;mso-height-percent:0;mso-wrap-distance-left:9pt;mso-wrap-distance-top:0;mso-wrap-distance-right:9pt;mso-wrap-distance-bottom:0;mso-position-horizontal:absolute;mso-position-horizontal-relative:text;mso-position-vertical:absolute;mso-position-vertical-relative:text;mso-width-percent:0;mso-height-percent:0;mso-width-relative:page;mso-height-relative:page;v-text-anchor:middle" o:gfxdata="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" stroked="f">
+              <v:shapetype w14:anchorId="29CF2C21" id="_x0000_t202" coordsize="21600,21600" o:spt="202" path="m,l,21600r21600,l21600,xe">
+                <v:stroke joinstyle="miter"/>
+                <v:path gradientshapeok="t" o:connecttype="rect"/>
+              </v:shapetype>
+              <v:shape id="Текстово поле 25" o:spid="_x0000_s1032" type="#_x0000_t202" style="position:absolute;margin-left:271.9pt;margin-top:1.6pt;width:103.5pt;height:25.5pt;z-index:251649024;visibility:visible;mso-wrap-style:square;mso-width-percent:0;mso-height-percent:0;mso-wrap-distance-left:9pt;mso-wrap-distance-top:0;mso-wrap-distance-right:9pt;mso-wrap-distance-bottom:0;mso-position-horizontal:absolute;mso-position-horizontal-relative:text;mso-position-vertical:absolute;mso-position-vertical-relative:text;mso-width-percent:0;mso-height-percent:0;mso-width-relative:page;mso-height-relative:page;v-text-anchor:middle" o:gfxdata="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" stroked="f">
                 <v:fill opacity="0"/>
                 <v:textbox>
                   <w:txbxContent>
@@ -920,12 +934,6 @@
                           <w:lang w:val="en-US"/>
                         </w:rPr>
                       </w:pPr>
-                      <w:r>
-                        <w:rPr>
-                          <w:lang w:val="en-US"/>
-                        </w:rPr>
-                        <w:t xml:space="preserve">  </w:t>
-                      </w:r>
                     </w:p>
                   </w:txbxContent>
                 </v:textbox>
@@ -942,15 +950,15 @@
         <mc:AlternateContent>
           <mc:Choice Requires="wps">
             <w:drawing>
-              <wp:anchor distT="0" distB="0" distL="114300" distR="114300" simplePos="0" relativeHeight="251648000" behindDoc="0" locked="0" layoutInCell="1" allowOverlap="1" wp14:anchorId="2B5CFFD4" wp14:editId="139BCBD3">
+              <wp:anchor distT="0" distB="0" distL="114300" distR="114300" simplePos="0" relativeHeight="251648000" behindDoc="0" locked="0" layoutInCell="1" allowOverlap="1" wp14:anchorId="2B5CFFD4" wp14:editId="116B50CD">
                 <wp:simplePos x="0" y="0"/>
                 <wp:positionH relativeFrom="column">
                   <wp:posOffset>1805305</wp:posOffset>
                 </wp:positionH>
                 <wp:positionV relativeFrom="paragraph">
-                  <wp:posOffset>313056</wp:posOffset>
+                  <wp:posOffset>20321</wp:posOffset>
                 </wp:positionV>
-                <wp:extent cx="1411605" cy="342900"/>
+                <wp:extent cx="1411605" cy="361950"/>
                 <wp:effectExtent l="0" t="0" r="0" b="0"/>
                 <wp:wrapNone/>
                 <wp:docPr id="223348494" name="Текстово поле 26"/>
@@ -966,7 +974,7 @@
                       <wps:spPr bwMode="auto">
                         <a:xfrm>
                           <a:off x="0" y="0"/>
-                          <a:ext cx="1411605" cy="342900"/>
+                          <a:ext cx="1411605" cy="361950"/>
                         </a:xfrm>
                         <a:prstGeom prst="rect">
                           <a:avLst/>
@@ -987,6 +995,7 @@
                               <w:t>{{F01}}</w:t>
                             </w:r>
                           </w:p>
+                          <w:p/>
                         </w:txbxContent>
                       </wps:txbx>
                       <wps:bodyPr rot="0" vert="horz" wrap="square" lIns="91440" tIns="45720" rIns="91440" bIns="45720" anchor="ctr" anchorCtr="0" upright="1">
@@ -1006,7 +1015,7 @@
           </mc:Choice>
           <mc:Fallback>
             <w:pict>
-              <v:shape w14:anchorId="2B5CFFD4" id="Текстово поле 26" o:spid="_x0000_s1033" type="#_x0000_t202" style="position:absolute;margin-left:142.15pt;margin-top:24.65pt;width:111.15pt;height:27pt;z-index:251648000;visibility:visible;mso-wrap-style:square;mso-width-percent:0;mso-height-percent:0;mso-wrap-distance-left:9pt;mso-wrap-distance-top:0;mso-wrap-distance-right:9pt;mso-wrap-distance-bottom:0;mso-position-horizontal:absolute;mso-position-horizontal-relative:text;mso-position-vertical:absolute;mso-position-vertical-relative:text;mso-width-percent:0;mso-height-percent:0;mso-width-relative:page;mso-height-relative:page;v-text-anchor:middle" o:gfxdata="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" stroked="f">
+              <v:shape w14:anchorId="2B5CFFD4" id="Текстово поле 26" o:spid="_x0000_s1033" type="#_x0000_t202" style="position:absolute;margin-left:142.15pt;margin-top:1.6pt;width:111.15pt;height:28.5pt;z-index:251648000;visibility:visible;mso-wrap-style:square;mso-width-percent:0;mso-height-percent:0;mso-wrap-distance-left:9pt;mso-wrap-distance-top:0;mso-wrap-distance-right:9pt;mso-wrap-distance-bottom:0;mso-position-horizontal:absolute;mso-position-horizontal-relative:text;mso-position-vertical:absolute;mso-position-vertical-relative:text;mso-width-percent:0;mso-height-percent:0;mso-width-relative:page;mso-height-relative:page;v-text-anchor:middle" o:gfxdata="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" stroked="f">
                 <v:fill opacity="0"/>
                 <v:textbox>
                   <w:txbxContent>
@@ -1015,6 +1024,7 @@
                         <w:t>{{F01}}</w:t>
                       </w:r>
                     </w:p>
+                    <w:p/>
                   </w:txbxContent>
                 </v:textbox>
               </v:shape>
@@ -1025,14 +1035,6 @@
     </w:p>
     <w:p>
       <w:pPr>
-        <w:rPr>
-          <w:rFonts w:ascii="Arial" w:hAnsi="Arial" w:cs="Arial"/>
-          <w:lang w:val="en-US"/>
-        </w:rPr>
-      </w:pPr>
-    </w:p>
-    <w:p>
-      <w:pPr>
         <w:tabs>
           <w:tab w:val="left" w:pos="3330"/>
         </w:tabs>
@@ -1048,7 +1050,7 @@
         <mc:AlternateContent>
           <mc:Choice Requires="wps">
             <w:drawing>
-              <wp:anchor distT="0" distB="0" distL="114300" distR="114300" simplePos="0" relativeHeight="251650048" behindDoc="0" locked="0" layoutInCell="1" allowOverlap="1" wp14:anchorId="0BDCA5BD" wp14:editId="35C4F4BA">
+              <wp:anchor distT="0" distB="0" distL="114300" distR="114300" simplePos="0" relativeHeight="251650048" behindDoc="0" locked="0" layoutInCell="1" allowOverlap="1" wp14:anchorId="0BDCA5BD" wp14:editId="2CF02B10">
                 <wp:simplePos x="0" y="0"/>
                 <wp:positionH relativeFrom="margin">
                   <wp:posOffset>652780</wp:posOffset>
@@ -1108,6 +1110,11 @@
                           </w:p>
                           <w:p>
                             <w:pPr>
+                              <w:jc w:val="center"/>
+                            </w:pPr>
+                          </w:p>
+                          <w:p>
+                            <w:pPr>
                               <w:rPr>
                                 <w:b/>
                                 <w:sz w:val="40"/>
@@ -1132,6 +1139,7 @@
                                 <w:lang w:val="en-US"/>
                               </w:rPr>
                             </w:pPr>
+                            <w:proofErr w:type="spellStart"/>
                             <w:r>
                               <w:rPr>
                                 <w:b/>
@@ -1139,6 +1147,7 @@
                               </w:rPr>
                               <w:t>ттт</w:t>
                             </w:r>
+                            <w:proofErr w:type="spellEnd"/>
                           </w:p>
                         </w:txbxContent>
                       </wps:txbx>
@@ -1184,6 +1193,11 @@
                     </w:p>
                     <w:p>
                       <w:pPr>
+                        <w:jc w:val="center"/>
+                      </w:pPr>
+                    </w:p>
+                    <w:p>
+                      <w:pPr>
                         <w:rPr>
                           <w:b/>
                           <w:sz w:val="40"/>
@@ -1208,6 +1222,7 @@
                           <w:lang w:val="en-US"/>
                         </w:rPr>
                       </w:pPr>
+                      <w:proofErr w:type="spellStart"/>
                       <w:r>
                         <w:rPr>
                           <w:b/>
@@ -1215,6 +1230,7 @@
                         </w:rPr>
                         <w:t>ттт</w:t>
                       </w:r>
+                      <w:proofErr w:type="spellEnd"/>
                     </w:p>
                   </w:txbxContent>
                 </v:textbox>
@@ -1240,15 +1256,105 @@
         <mc:AlternateContent>
           <mc:Choice Requires="wps">
             <w:drawing>
-              <wp:anchor distT="0" distB="0" distL="114300" distR="114300" simplePos="0" relativeHeight="251651072" behindDoc="0" locked="0" layoutInCell="1" allowOverlap="1" wp14:anchorId="2ACEFC88" wp14:editId="7B95C144">
+              <wp:anchor distT="0" distB="0" distL="114300" distR="114300" simplePos="0" relativeHeight="251653120" behindDoc="0" locked="0" layoutInCell="1" allowOverlap="1" wp14:anchorId="61BAC213" wp14:editId="528AC3F9">
                 <wp:simplePos x="0" y="0"/>
                 <wp:positionH relativeFrom="column">
-                  <wp:posOffset>586105</wp:posOffset>
+                  <wp:posOffset>3491230</wp:posOffset>
                 </wp:positionH>
                 <wp:positionV relativeFrom="paragraph">
-                  <wp:posOffset>196851</wp:posOffset>
+                  <wp:posOffset>177800</wp:posOffset>
                 </wp:positionV>
-                <wp:extent cx="1715135" cy="359410"/>
+                <wp:extent cx="2464435" cy="473710"/>
+                <wp:effectExtent l="0" t="0" r="0" b="0"/>
+                <wp:wrapNone/>
+                <wp:docPr id="24190574" name="Текстово поле 22"/>
+                <wp:cNvGraphicFramePr>
+                  <a:graphicFrameLocks xmlns:a="http://schemas.openxmlformats.org/drawingml/2006/main"/>
+                </wp:cNvGraphicFramePr>
+                <a:graphic xmlns:a="http://schemas.openxmlformats.org/drawingml/2006/main">
+                  <a:graphicData uri="http://schemas.microsoft.com/office/word/2010/wordprocessingShape">
+                    <wps:wsp>
+                      <wps:cNvSpPr txBox="1">
+                        <a:spLocks noChangeArrowheads="1"/>
+                      </wps:cNvSpPr>
+                      <wps:spPr bwMode="auto">
+                        <a:xfrm>
+                          <a:off x="0" y="0"/>
+                          <a:ext cx="2464435" cy="473710"/>
+                        </a:xfrm>
+                        <a:prstGeom prst="rect">
+                          <a:avLst/>
+                        </a:prstGeom>
+                        <a:solidFill>
+                          <a:srgbClr val="FFFFFF">
+                            <a:alpha val="0"/>
+                          </a:srgbClr>
+                        </a:solidFill>
+                        <a:ln>
+                          <a:noFill/>
+                        </a:ln>
+                      </wps:spPr>
+                      <wps:txbx>
+                        <w:txbxContent>
+                          <w:p>
+                            <w:r>
+                              <w:t>{{F05}}</w:t>
+                            </w:r>
+                          </w:p>
+                          <w:p/>
+                        </w:txbxContent>
+                      </wps:txbx>
+                      <wps:bodyPr rot="0" vert="horz" wrap="square" lIns="91440" tIns="45720" rIns="91440" bIns="45720" anchor="ctr" anchorCtr="0" upright="1">
+                        <a:noAutofit/>
+                      </wps:bodyPr>
+                    </wps:wsp>
+                  </a:graphicData>
+                </a:graphic>
+                <wp14:sizeRelH relativeFrom="page">
+                  <wp14:pctWidth>0</wp14:pctWidth>
+                </wp14:sizeRelH>
+                <wp14:sizeRelV relativeFrom="page">
+                  <wp14:pctHeight>0</wp14:pctHeight>
+                </wp14:sizeRelV>
+              </wp:anchor>
+            </w:drawing>
+          </mc:Choice>
+          <mc:Fallback>
+            <w:pict>
+              <v:shape w14:anchorId="61BAC213" id="Текстово поле 22" o:spid="_x0000_s1035" type="#_x0000_t202" style="position:absolute;margin-left:274.9pt;margin-top:14pt;width:194.05pt;height:37.3pt;z-index:251653120;visibility:visible;mso-wrap-style:square;mso-width-percent:0;mso-height-percent:0;mso-wrap-distance-left:9pt;mso-wrap-distance-top:0;mso-wrap-distance-right:9pt;mso-wrap-distance-bottom:0;mso-position-horizontal:absolute;mso-position-horizontal-relative:text;mso-position-vertical:absolute;mso-position-vertical-relative:text;mso-width-percent:0;mso-height-percent:0;mso-width-relative:page;mso-height-relative:page;v-text-anchor:middle" o:gfxdata="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" stroked="f">
+                <v:fill opacity="0"/>
+                <v:textbox>
+                  <w:txbxContent>
+                    <w:p>
+                      <w:r>
+                        <w:t>{{F05}}</w:t>
+                      </w:r>
+                    </w:p>
+                    <w:p/>
+                  </w:txbxContent>
+                </v:textbox>
+              </v:shape>
+            </w:pict>
+          </mc:Fallback>
+        </mc:AlternateContent>
+      </w:r>
+      <w:r>
+        <w:rPr>
+          <w:noProof/>
+          <w:lang w:val="en-US"/>
+        </w:rPr>
+        <mc:AlternateContent>
+          <mc:Choice Requires="wps">
+            <w:drawing>
+              <wp:anchor distT="0" distB="0" distL="114300" distR="114300" simplePos="0" relativeHeight="251651072" behindDoc="0" locked="0" layoutInCell="1" allowOverlap="1" wp14:anchorId="2ACEFC88" wp14:editId="7088F077">
+                <wp:simplePos x="0" y="0"/>
+                <wp:positionH relativeFrom="column">
+                  <wp:posOffset>605155</wp:posOffset>
+                </wp:positionH>
+                <wp:positionV relativeFrom="paragraph">
+                  <wp:posOffset>176530</wp:posOffset>
+                </wp:positionV>
+                <wp:extent cx="1715135" cy="342900"/>
                 <wp:effectExtent l="0" t="0" r="0" b="0"/>
                 <wp:wrapNone/>
                 <wp:docPr id="986483327" name="Текстово поле 23"/>
@@ -1264,7 +1370,7 @@
                       <wps:spPr bwMode="auto">
                         <a:xfrm>
                           <a:off x="0" y="0"/>
-                          <a:ext cx="1715135" cy="359410"/>
+                          <a:ext cx="1715135" cy="342900"/>
                         </a:xfrm>
                         <a:prstGeom prst="rect">
                           <a:avLst/>
@@ -1285,6 +1391,7 @@
                               <w:t>{{F04}}</w:t>
                             </w:r>
                           </w:p>
+                          <w:p/>
                         </w:txbxContent>
                       </wps:txbx>
                       <wps:bodyPr rot="0" vert="horz" wrap="square" lIns="91440" tIns="45720" rIns="91440" bIns="45720" anchor="ctr" anchorCtr="0" upright="1">
@@ -1304,7 +1411,7 @@
           </mc:Choice>
           <mc:Fallback>
             <w:pict>
-              <v:shape w14:anchorId="2ACEFC88" id="Текстово поле 23" o:spid="_x0000_s1035" type="#_x0000_t202" style="position:absolute;margin-left:46.15pt;margin-top:15.5pt;width:135.05pt;height:28.3pt;z-index:251651072;visibility:visible;mso-wrap-style:square;mso-width-percent:0;mso-height-percent:0;mso-wrap-distance-left:9pt;mso-wrap-distance-top:0;mso-wrap-distance-right:9pt;mso-wrap-distance-bottom:0;mso-position-horizontal:absolute;mso-position-horizontal-relative:text;mso-position-vertical:absolute;mso-position-vertical-relative:text;mso-width-percent:0;mso-height-percent:0;mso-width-relative:page;mso-height-relative:page;v-text-anchor:middle" o:gfxdata="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" stroked="f">
+              <v:shape w14:anchorId="2ACEFC88" id="Текстово поле 23" o:spid="_x0000_s1036" type="#_x0000_t202" style="position:absolute;margin-left:47.65pt;margin-top:13.9pt;width:135.05pt;height:27pt;z-index:251651072;visibility:visible;mso-wrap-style:square;mso-width-percent:0;mso-height-percent:0;mso-wrap-distance-left:9pt;mso-wrap-distance-top:0;mso-wrap-distance-right:9pt;mso-wrap-distance-bottom:0;mso-position-horizontal:absolute;mso-position-horizontal-relative:text;mso-position-vertical:absolute;mso-position-vertical-relative:text;mso-width-percent:0;mso-height-percent:0;mso-width-relative:page;mso-height-relative:page;v-text-anchor:middle" o:gfxdata="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" stroked="f">
                 <v:fill opacity="0"/>
                 <v:textbox>
                   <w:txbxContent>
@@ -1313,94 +1420,7 @@
                         <w:t>{{F04}}</w:t>
                       </w:r>
                     </w:p>
-                  </w:txbxContent>
-                </v:textbox>
-              </v:shape>
-            </w:pict>
-          </mc:Fallback>
-        </mc:AlternateContent>
-      </w:r>
-      <w:r>
-        <w:rPr>
-          <w:noProof/>
-          <w:lang w:val="en-US"/>
-        </w:rPr>
-        <mc:AlternateContent>
-          <mc:Choice Requires="wps">
-            <w:drawing>
-              <wp:anchor distT="0" distB="0" distL="114300" distR="114300" simplePos="0" relativeHeight="251653120" behindDoc="0" locked="0" layoutInCell="1" allowOverlap="1" wp14:anchorId="61BAC213" wp14:editId="0D5F2A1E">
-                <wp:simplePos x="0" y="0"/>
-                <wp:positionH relativeFrom="column">
-                  <wp:posOffset>3491230</wp:posOffset>
-                </wp:positionH>
-                <wp:positionV relativeFrom="paragraph">
-                  <wp:posOffset>196850</wp:posOffset>
-                </wp:positionV>
-                <wp:extent cx="2464435" cy="407035"/>
-                <wp:effectExtent l="0" t="0" r="0" b="0"/>
-                <wp:wrapNone/>
-                <wp:docPr id="24190574" name="Текстово поле 22"/>
-                <wp:cNvGraphicFramePr>
-                  <a:graphicFrameLocks xmlns:a="http://schemas.openxmlformats.org/drawingml/2006/main"/>
-                </wp:cNvGraphicFramePr>
-                <a:graphic xmlns:a="http://schemas.openxmlformats.org/drawingml/2006/main">
-                  <a:graphicData uri="http://schemas.microsoft.com/office/word/2010/wordprocessingShape">
-                    <wps:wsp>
-                      <wps:cNvSpPr txBox="1">
-                        <a:spLocks noChangeArrowheads="1"/>
-                      </wps:cNvSpPr>
-                      <wps:spPr bwMode="auto">
-                        <a:xfrm>
-                          <a:off x="0" y="0"/>
-                          <a:ext cx="2464435" cy="407035"/>
-                        </a:xfrm>
-                        <a:prstGeom prst="rect">
-                          <a:avLst/>
-                        </a:prstGeom>
-                        <a:solidFill>
-                          <a:srgbClr val="FFFFFF">
-                            <a:alpha val="0"/>
-                          </a:srgbClr>
-                        </a:solidFill>
-                        <a:ln>
-                          <a:noFill/>
-                        </a:ln>
-                      </wps:spPr>
-                      <wps:txbx>
-                        <w:txbxContent>
-                          <w:p>
-                            <w:r>
-                              <w:t>{{F05}}</w:t>
-                            </w:r>
-                          </w:p>
-                        </w:txbxContent>
-                      </wps:txbx>
-                      <wps:bodyPr rot="0" vert="horz" wrap="square" lIns="91440" tIns="45720" rIns="91440" bIns="45720" anchor="ctr" anchorCtr="0" upright="1">
-                        <a:noAutofit/>
-                      </wps:bodyPr>
-                    </wps:wsp>
-                  </a:graphicData>
-                </a:graphic>
-                <wp14:sizeRelH relativeFrom="page">
-                  <wp14:pctWidth>0</wp14:pctWidth>
-                </wp14:sizeRelH>
-                <wp14:sizeRelV relativeFrom="page">
-                  <wp14:pctHeight>0</wp14:pctHeight>
-                </wp14:sizeRelV>
-              </wp:anchor>
-            </w:drawing>
-          </mc:Choice>
-          <mc:Fallback>
-            <w:pict>
-              <v:shape w14:anchorId="61BAC213" id="Текстово поле 22" o:spid="_x0000_s1036" type="#_x0000_t202" style="position:absolute;margin-left:274.9pt;margin-top:15.5pt;width:194.05pt;height:32.05pt;z-index:251653120;visibility:visible;mso-wrap-style:square;mso-width-percent:0;mso-height-percent:0;mso-wrap-distance-left:9pt;mso-wrap-distance-top:0;mso-wrap-distance-right:9pt;mso-wrap-distance-bottom:0;mso-position-horizontal:absolute;mso-position-horizontal-relative:text;mso-position-vertical:absolute;mso-position-vertical-relative:text;mso-width-percent:0;mso-height-percent:0;mso-width-relative:page;mso-height-relative:page;v-text-anchor:middle" o:gfxdata="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" stroked="f">
-                <v:fill opacity="0"/>
-                <v:textbox>
-                  <w:txbxContent>
-                    <w:p>
-                      <w:r>
-                        <w:t>{{F05}}</w:t>
-                      </w:r>
-                    </w:p>
+                    <w:p/>
                   </w:txbxContent>
                 </v:textbox>
               </v:shape>
@@ -1496,16 +1516,8 @@
         </w:tabs>
         <w:rPr>
           <w:rFonts w:ascii="Arial" w:hAnsi="Arial" w:cs="Arial"/>
-          <w:lang w:val="en-US"/>
         </w:rPr>
       </w:pPr>
-      <w:r>
-        <w:rPr>
-          <w:rFonts w:ascii="Arial" w:hAnsi="Arial" w:cs="Arial"/>
-          <w:lang w:val="en-US"/>
-        </w:rPr>
-        <w:tab/>
-      </w:r>
       <w:permStart w:id="1505234746" w:edGrp="everyone"/>
       <w:permEnd w:id="1505234746"/>
     </w:p>
@@ -1545,15 +1557,15 @@
         <mc:AlternateContent>
           <mc:Choice Requires="wps">
             <w:drawing>
-              <wp:anchor distT="0" distB="0" distL="114300" distR="114300" simplePos="0" relativeHeight="251672576" behindDoc="0" locked="0" layoutInCell="1" allowOverlap="1" wp14:anchorId="69DAA5EF" wp14:editId="6E02FB52">
+              <wp:anchor distT="0" distB="0" distL="114300" distR="114300" simplePos="0" relativeHeight="251672576" behindDoc="0" locked="0" layoutInCell="1" allowOverlap="1" wp14:anchorId="69DAA5EF" wp14:editId="254EFEB3">
                 <wp:simplePos x="0" y="0"/>
                 <wp:positionH relativeFrom="column">
                   <wp:posOffset>500380</wp:posOffset>
                 </wp:positionH>
                 <wp:positionV relativeFrom="paragraph">
-                  <wp:posOffset>290195</wp:posOffset>
+                  <wp:posOffset>271145</wp:posOffset>
                 </wp:positionV>
-                <wp:extent cx="683260" cy="400050"/>
+                <wp:extent cx="683260" cy="438150"/>
                 <wp:effectExtent l="0" t="0" r="0" b="0"/>
                 <wp:wrapNone/>
                 <wp:docPr id="251470186" name="Текстово поле 17"/>
@@ -1569,7 +1581,7 @@
                       <wps:spPr bwMode="auto">
                         <a:xfrm>
                           <a:off x="0" y="0"/>
-                          <a:ext cx="683260" cy="400050"/>
+                          <a:ext cx="683260" cy="438150"/>
                         </a:xfrm>
                         <a:prstGeom prst="rect">
                           <a:avLst/>
@@ -1587,9 +1599,13 @@
                         <w:txbxContent>
                           <w:p>
                             <w:r>
+                              <w:t xml:space="preserve">  </w:t>
+                            </w:r>
+                            <w:r>
                               <w:t>{{F07}}</w:t>
                             </w:r>
                           </w:p>
+                          <w:p/>
                         </w:txbxContent>
                       </wps:txbx>
                       <wps:bodyPr rot="0" vert="horz" wrap="square" lIns="91440" tIns="45720" rIns="91440" bIns="45720" anchor="ctr" anchorCtr="0" upright="1">
@@ -1609,15 +1625,19 @@
           </mc:Choice>
           <mc:Fallback>
             <w:pict>
-              <v:shape w14:anchorId="69DAA5EF" id="Текстово поле 17" o:spid="_x0000_s1038" type="#_x0000_t202" style="position:absolute;margin-left:39.4pt;margin-top:22.85pt;width:53.8pt;height:31.5pt;z-index:251672576;visibility:visible;mso-wrap-style:square;mso-width-percent:0;mso-height-percent:0;mso-wrap-distance-left:9pt;mso-wrap-distance-top:0;mso-wrap-distance-right:9pt;mso-wrap-distance-bottom:0;mso-position-horizontal:absolute;mso-position-horizontal-relative:text;mso-position-vertical:absolute;mso-position-vertical-relative:text;mso-width-percent:0;mso-height-percent:0;mso-width-relative:page;mso-height-relative:page;v-text-anchor:middle" o:gfxdata="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" stroked="f">
+              <v:shape w14:anchorId="69DAA5EF" id="Текстово поле 17" o:spid="_x0000_s1038" type="#_x0000_t202" style="position:absolute;margin-left:39.4pt;margin-top:21.35pt;width:53.8pt;height:34.5pt;z-index:251672576;visibility:visible;mso-wrap-style:square;mso-width-percent:0;mso-height-percent:0;mso-wrap-distance-left:9pt;mso-wrap-distance-top:0;mso-wrap-distance-right:9pt;mso-wrap-distance-bottom:0;mso-position-horizontal:absolute;mso-position-horizontal-relative:text;mso-position-vertical:absolute;mso-position-vertical-relative:text;mso-width-percent:0;mso-height-percent:0;mso-width-relative:page;mso-height-relative:page;v-text-anchor:middle" o:gfxdata="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" stroked="f">
                 <v:fill opacity="0"/>
                 <v:textbox>
                   <w:txbxContent>
                     <w:p>
                       <w:r>
+                        <w:t xml:space="preserve">  </w:t>
+                      </w:r>
+                      <w:r>
                         <w:t>{{F07}}</w:t>
                       </w:r>
                     </w:p>
+                    <w:p/>
                   </w:txbxContent>
                 </v:textbox>
               </v:shape>
@@ -1633,15 +1653,15 @@
         <mc:AlternateContent>
           <mc:Choice Requires="wps">
             <w:drawing>
-              <wp:anchor distT="0" distB="0" distL="114300" distR="114300" simplePos="0" relativeHeight="251673600" behindDoc="0" locked="0" layoutInCell="1" allowOverlap="1" wp14:anchorId="041CA27C" wp14:editId="4C90A46E">
+              <wp:anchor distT="0" distB="0" distL="114300" distR="114300" simplePos="0" relativeHeight="251673600" behindDoc="0" locked="0" layoutInCell="1" allowOverlap="1" wp14:anchorId="041CA27C" wp14:editId="22DFD4EC">
                 <wp:simplePos x="0" y="0"/>
                 <wp:positionH relativeFrom="margin">
                   <wp:posOffset>5586730</wp:posOffset>
                 </wp:positionH>
                 <wp:positionV relativeFrom="paragraph">
-                  <wp:posOffset>290196</wp:posOffset>
+                  <wp:posOffset>269875</wp:posOffset>
                 </wp:positionV>
-                <wp:extent cx="791845" cy="326390"/>
+                <wp:extent cx="791845" cy="346710"/>
                 <wp:effectExtent l="0" t="0" r="0" b="0"/>
                 <wp:wrapNone/>
                 <wp:docPr id="471933907" name="Текстово поле 16"/>
@@ -1657,7 +1677,7 @@
                       <wps:spPr bwMode="auto">
                         <a:xfrm>
                           <a:off x="0" y="0"/>
-                          <a:ext cx="791845" cy="326390"/>
+                          <a:ext cx="791845" cy="346710"/>
                         </a:xfrm>
                         <a:prstGeom prst="rect">
                           <a:avLst/>
@@ -1697,7 +1717,7 @@
           </mc:Choice>
           <mc:Fallback>
             <w:pict>
-              <v:shape w14:anchorId="041CA27C" id="Текстово поле 16" o:spid="_x0000_s1039" type="#_x0000_t202" style="position:absolute;margin-left:439.9pt;margin-top:22.85pt;width:62.35pt;height:25.7pt;z-index:251673600;visibility:visible;mso-wrap-style:square;mso-width-percent:0;mso-height-percent:0;mso-wrap-distance-left:9pt;mso-wrap-distance-top:0;mso-wrap-distance-right:9pt;mso-wrap-distance-bottom:0;mso-position-horizontal:absolute;mso-position-horizontal-relative:margin;mso-position-vertical:absolute;mso-position-vertical-relative:text;mso-width-percent:0;mso-height-percent:0;mso-width-relative:page;mso-height-relative:page;v-text-anchor:middle" o:gfxdata="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" stroked="f">
+              <v:shape w14:anchorId="041CA27C" id="Текстово поле 16" o:spid="_x0000_s1039" type="#_x0000_t202" style="position:absolute;margin-left:439.9pt;margin-top:21.25pt;width:62.35pt;height:27.3pt;z-index:251673600;visibility:visible;mso-wrap-style:square;mso-width-percent:0;mso-height-percent:0;mso-wrap-distance-left:9pt;mso-wrap-distance-top:0;mso-wrap-distance-right:9pt;mso-wrap-distance-bottom:0;mso-position-horizontal:absolute;mso-position-horizontal-relative:margin;mso-position-vertical:absolute;mso-position-vertical-relative:text;mso-width-percent:0;mso-height-percent:0;mso-width-relative:page;mso-height-relative:page;v-text-anchor:middle" o:gfxdata="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" stroked="f">
                 <v:fill opacity="0"/>
                 <v:textbox>
                   <w:txbxContent>
@@ -1722,15 +1742,15 @@
         <mc:AlternateContent>
           <mc:Choice Requires="wps">
             <w:drawing>
-              <wp:anchor distT="0" distB="0" distL="114300" distR="114300" simplePos="0" relativeHeight="251657216" behindDoc="0" locked="0" layoutInCell="1" allowOverlap="1" wp14:anchorId="59922EA9" wp14:editId="222539E3">
+              <wp:anchor distT="0" distB="0" distL="114300" distR="114300" simplePos="0" relativeHeight="251657216" behindDoc="0" locked="0" layoutInCell="1" allowOverlap="1" wp14:anchorId="59922EA9" wp14:editId="0D89D56B">
                 <wp:simplePos x="0" y="0"/>
                 <wp:positionH relativeFrom="column">
                   <wp:posOffset>2319655</wp:posOffset>
                 </wp:positionH>
                 <wp:positionV relativeFrom="paragraph">
-                  <wp:posOffset>52070</wp:posOffset>
+                  <wp:posOffset>41276</wp:posOffset>
                 </wp:positionV>
-                <wp:extent cx="2114550" cy="390525"/>
+                <wp:extent cx="2114550" cy="458470"/>
                 <wp:effectExtent l="0" t="0" r="0" b="0"/>
                 <wp:wrapNone/>
                 <wp:docPr id="1624823099" name="Текстово поле 15"/>
@@ -1746,7 +1766,7 @@
                       <wps:spPr bwMode="auto">
                         <a:xfrm>
                           <a:off x="0" y="0"/>
-                          <a:ext cx="2114550" cy="390525"/>
+                          <a:ext cx="2114550" cy="458470"/>
                         </a:xfrm>
                         <a:prstGeom prst="rect">
                           <a:avLst/>
@@ -1765,6 +1785,126 @@
                           <w:p>
                             <w:r>
                               <w:t>{{F06}}</w:t>
+                            </w:r>
+                          </w:p>
+                          <w:p/>
+                        </w:txbxContent>
+                      </wps:txbx>
+                      <wps:bodyPr rot="0" vert="horz" wrap="square" lIns="91440" tIns="45720" rIns="91440" bIns="45720" anchor="ctr" anchorCtr="0" upright="1">
+                        <a:noAutofit/>
+                      </wps:bodyPr>
+                    </wps:wsp>
+                  </a:graphicData>
+                </a:graphic>
+                <wp14:sizeRelH relativeFrom="page">
+                  <wp14:pctWidth>0</wp14:pctWidth>
+                </wp14:sizeRelH>
+                <wp14:sizeRelV relativeFrom="page">
+                  <wp14:pctHeight>0</wp14:pctHeight>
+                </wp14:sizeRelV>
+              </wp:anchor>
+            </w:drawing>
+          </mc:Choice>
+          <mc:Fallback>
+            <w:pict>
+              <v:shape w14:anchorId="59922EA9" id="Текстово поле 15" o:spid="_x0000_s1040" type="#_x0000_t202" style="position:absolute;margin-left:182.65pt;margin-top:3.25pt;width:166.5pt;height:36.1pt;z-index:251657216;visibility:visible;mso-wrap-style:square;mso-width-percent:0;mso-height-percent:0;mso-wrap-distance-left:9pt;mso-wrap-distance-top:0;mso-wrap-distance-right:9pt;mso-wrap-distance-bottom:0;mso-position-horizontal:absolute;mso-position-horizontal-relative:text;mso-position-vertical:absolute;mso-position-vertical-relative:text;mso-width-percent:0;mso-height-percent:0;mso-width-relative:page;mso-height-relative:page;v-text-anchor:middle" o:gfxdata="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" stroked="f">
+                <v:fill opacity="0"/>
+                <v:textbox>
+                  <w:txbxContent>
+                    <w:p>
+                      <w:r>
+                        <w:t>{{F06}}</w:t>
+                      </w:r>
+                    </w:p>
+                    <w:p/>
+                  </w:txbxContent>
+                </v:textbox>
+              </v:shape>
+            </w:pict>
+          </mc:Fallback>
+        </mc:AlternateContent>
+      </w:r>
+      <w:r>
+        <w:rPr>
+          <w:rFonts w:ascii="Arial" w:hAnsi="Arial" w:cs="Arial"/>
+          <w:lang w:val="en-US"/>
+        </w:rPr>
+        <w:tab/>
+      </w:r>
+    </w:p>
+    <w:p>
+      <w:pPr>
+        <w:rPr>
+          <w:rFonts w:ascii="Arial" w:hAnsi="Arial" w:cs="Arial"/>
+        </w:rPr>
+      </w:pPr>
+      <w:r>
+        <w:rPr>
+          <w:noProof/>
+          <w:lang w:val="en-US"/>
+        </w:rPr>
+        <mc:AlternateContent>
+          <mc:Choice Requires="wps">
+            <w:drawing>
+              <wp:anchor distT="0" distB="0" distL="114300" distR="114300" simplePos="0" relativeHeight="251658240" behindDoc="0" locked="0" layoutInCell="1" allowOverlap="1" wp14:anchorId="5814EB66" wp14:editId="685F82F2">
+                <wp:simplePos x="0" y="0"/>
+                <wp:positionH relativeFrom="column">
+                  <wp:posOffset>309880</wp:posOffset>
+                </wp:positionH>
+                <wp:positionV relativeFrom="paragraph">
+                  <wp:posOffset>189230</wp:posOffset>
+                </wp:positionV>
+                <wp:extent cx="6944995" cy="530860"/>
+                <wp:effectExtent l="0" t="0" r="8255" b="2540"/>
+                <wp:wrapNone/>
+                <wp:docPr id="738777017" name="Текстово поле 14"/>
+                <wp:cNvGraphicFramePr>
+                  <a:graphicFrameLocks xmlns:a="http://schemas.openxmlformats.org/drawingml/2006/main"/>
+                </wp:cNvGraphicFramePr>
+                <a:graphic xmlns:a="http://schemas.openxmlformats.org/drawingml/2006/main">
+                  <a:graphicData uri="http://schemas.microsoft.com/office/word/2010/wordprocessingShape">
+                    <wps:wsp>
+                      <wps:cNvSpPr txBox="1">
+                        <a:spLocks noChangeArrowheads="1"/>
+                      </wps:cNvSpPr>
+                      <wps:spPr bwMode="auto">
+                        <a:xfrm>
+                          <a:off x="0" y="0"/>
+                          <a:ext cx="6944995" cy="530860"/>
+                        </a:xfrm>
+                        <a:prstGeom prst="rect">
+                          <a:avLst/>
+                        </a:prstGeom>
+                        <a:solidFill>
+                          <a:srgbClr val="FFFFFF"/>
+                        </a:solidFill>
+                        <a:ln>
+                          <a:noFill/>
+                        </a:ln>
+                      </wps:spPr>
+                      <wps:txbx>
+                        <w:txbxContent>
+                          <w:p>
+                            <w:pPr>
+                              <w:spacing w:after="0"/>
+                              <w:rPr>
+                                <w:sz w:val="20"/>
+                                <w:szCs w:val="20"/>
+                              </w:rPr>
+                            </w:pPr>
+                            <w:r>
+                              <w:rPr>
+                                <w:sz w:val="20"/>
+                                <w:szCs w:val="20"/>
+                              </w:rPr>
+                              <w:t xml:space="preserve">   </w:t>
+                            </w:r>
+                            <w:r>
+                              <w:rPr>
+                                <w:sz w:val="20"/>
+                                <w:szCs w:val="20"/>
+                              </w:rPr>
+                              <w:t>част от професията „Охранител - гражданска, корпоративна сигурност и опазване на обществения ред“</w:t>
                             </w:r>
                           </w:p>
                         </w:txbxContent>
@@ -1786,13 +1926,30 @@
           </mc:Choice>
           <mc:Fallback>
             <w:pict>
-              <v:shape w14:anchorId="59922EA9" id="Текстово поле 15" o:spid="_x0000_s1040" type="#_x0000_t202" style="position:absolute;margin-left:182.65pt;margin-top:4.1pt;width:166.5pt;height:30.75pt;z-index:251657216;visibility:visible;mso-wrap-style:square;mso-width-percent:0;mso-height-percent:0;mso-wrap-distance-left:9pt;mso-wrap-distance-top:0;mso-wrap-distance-right:9pt;mso-wrap-distance-bottom:0;mso-position-horizontal:absolute;mso-position-horizontal-relative:text;mso-position-vertical:absolute;mso-position-vertical-relative:text;mso-width-percent:0;mso-height-percent:0;mso-width-relative:page;mso-height-relative:page;v-text-anchor:middle" o:gfxdata="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" stroked="f">
-                <v:fill opacity="0"/>
+              <v:shape w14:anchorId="5814EB66" id="Текстово поле 14" o:spid="_x0000_s1041" type="#_x0000_t202" style="position:absolute;margin-left:24.4pt;margin-top:14.9pt;width:546.85pt;height:41.8pt;z-index:251658240;visibility:visible;mso-wrap-style:square;mso-width-percent:0;mso-height-percent:0;mso-wrap-distance-left:9pt;mso-wrap-distance-top:0;mso-wrap-distance-right:9pt;mso-wrap-distance-bottom:0;mso-position-horizontal:absolute;mso-position-horizontal-relative:text;mso-position-vertical:absolute;mso-position-vertical-relative:text;mso-width-percent:0;mso-height-percent:0;mso-width-relative:page;mso-height-relative:page;v-text-anchor:middle" o:gfxdata="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" stroked="f">
                 <v:textbox>
                   <w:txbxContent>
                     <w:p>
+                      <w:pPr>
+                        <w:spacing w:after="0"/>
+                        <w:rPr>
+                          <w:sz w:val="20"/>
+                          <w:szCs w:val="20"/>
+                        </w:rPr>
+                      </w:pPr>
                       <w:r>
-                        <w:t>{{F06}}</w:t>
+                        <w:rPr>
+                          <w:sz w:val="20"/>
+                          <w:szCs w:val="20"/>
+                        </w:rPr>
+                        <w:t xml:space="preserve">   </w:t>
+                      </w:r>
+                      <w:r>
+                        <w:rPr>
+                          <w:sz w:val="20"/>
+                          <w:szCs w:val="20"/>
+                        </w:rPr>
+                        <w:t>част от професията „Охранител - гражданска, корпоративна сигурност и опазване на обществения ред“</w:t>
                       </w:r>
                     </w:p>
                   </w:txbxContent>
@@ -1802,20 +1959,6 @@
           </mc:Fallback>
         </mc:AlternateContent>
       </w:r>
-      <w:r>
-        <w:rPr>
-          <w:rFonts w:ascii="Arial" w:hAnsi="Arial" w:cs="Arial"/>
-          <w:lang w:val="en-US"/>
-        </w:rPr>
-        <w:tab/>
-      </w:r>
-    </w:p>
-    <w:p>
-      <w:pPr>
-        <w:rPr>
-          <w:rFonts w:ascii="Arial" w:hAnsi="Arial" w:cs="Arial"/>
-        </w:rPr>
-      </w:pPr>
     </w:p>
     <w:p>
       <w:pPr>
@@ -1826,145 +1969,6 @@
           <w:rFonts w:ascii="Arial" w:hAnsi="Arial" w:cs="Arial"/>
         </w:rPr>
       </w:pPr>
-      <w:r>
-        <w:rPr>
-          <w:noProof/>
-          <w:lang w:val="en-US"/>
-        </w:rPr>
-        <mc:AlternateContent>
-          <mc:Choice Requires="wps">
-            <w:drawing>
-              <wp:anchor distT="0" distB="0" distL="114300" distR="114300" simplePos="0" relativeHeight="251658240" behindDoc="0" locked="0" layoutInCell="1" allowOverlap="1" wp14:anchorId="5814EB66" wp14:editId="28E6C226">
-                <wp:simplePos x="0" y="0"/>
-                <wp:positionH relativeFrom="column">
-                  <wp:posOffset>1962150</wp:posOffset>
-                </wp:positionH>
-                <wp:positionV relativeFrom="paragraph">
-                  <wp:posOffset>5715</wp:posOffset>
-                </wp:positionV>
-                <wp:extent cx="5297170" cy="544195"/>
-                <wp:effectExtent l="0" t="0" r="0" b="0"/>
-                <wp:wrapNone/>
-                <wp:docPr id="738777017" name="Текстово поле 14"/>
-                <wp:cNvGraphicFramePr>
-                  <a:graphicFrameLocks xmlns:a="http://schemas.openxmlformats.org/drawingml/2006/main"/>
-                </wp:cNvGraphicFramePr>
-                <a:graphic xmlns:a="http://schemas.openxmlformats.org/drawingml/2006/main">
-                  <a:graphicData uri="http://schemas.microsoft.com/office/word/2010/wordprocessingShape">
-                    <wps:wsp>
-                      <wps:cNvSpPr txBox="1">
-                        <a:spLocks noChangeArrowheads="1"/>
-                      </wps:cNvSpPr>
-                      <wps:spPr bwMode="auto">
-                        <a:xfrm>
-                          <a:off x="0" y="0"/>
-                          <a:ext cx="5297170" cy="544195"/>
-                        </a:xfrm>
-                        <a:prstGeom prst="rect">
-                          <a:avLst/>
-                        </a:prstGeom>
-                        <a:solidFill>
-                          <a:srgbClr val="FFFFFF"/>
-                        </a:solidFill>
-                        <a:ln>
-                          <a:noFill/>
-                        </a:ln>
-                      </wps:spPr>
-                      <wps:txbx>
-                        <w:txbxContent>
-                          <w:p>
-                            <w:pPr>
-                              <w:spacing w:after="0" w:line="360" w:lineRule="auto"/>
-                            </w:pPr>
-                            <w:r>
-                              <w:t>част от професия</w:t>
-                            </w:r>
-                            <w:r>
-                              <w:rPr>
-                                <w:lang w:val="en-US"/>
-                              </w:rPr>
-                              <w:t xml:space="preserve"> </w:t>
-                            </w:r>
-                            <w:r>
-                              <w:t>„</w:t>
-                            </w:r>
-                            <w:r>
-                              <w:rPr>
-                                <w:lang w:val="en-US"/>
-                              </w:rPr>
-                              <w:t>Охранител</w:t>
-                            </w:r>
-                            <w:r>
-                              <w:t>”</w:t>
-                            </w:r>
-                          </w:p>
-                          <w:p>
-                            <w:pPr>
-                              <w:spacing w:after="0"/>
-                              <w:jc w:val="center"/>
-                            </w:pPr>
-                          </w:p>
-                        </w:txbxContent>
-                      </wps:txbx>
-                      <wps:bodyPr rot="0" vert="horz" wrap="square" lIns="91440" tIns="45720" rIns="91440" bIns="45720" anchor="ctr" anchorCtr="0" upright="1">
-                        <a:noAutofit/>
-                      </wps:bodyPr>
-                    </wps:wsp>
-                  </a:graphicData>
-                </a:graphic>
-                <wp14:sizeRelH relativeFrom="page">
-                  <wp14:pctWidth>0</wp14:pctWidth>
-                </wp14:sizeRelH>
-                <wp14:sizeRelV relativeFrom="page">
-                  <wp14:pctHeight>0</wp14:pctHeight>
-                </wp14:sizeRelV>
-              </wp:anchor>
-            </w:drawing>
-          </mc:Choice>
-          <mc:Fallback>
-            <w:pict>
-              <v:shape w14:anchorId="5814EB66" id="Текстово поле 14" o:spid="_x0000_s1041" type="#_x0000_t202" style="position:absolute;margin-left:154.5pt;margin-top:.45pt;width:417.1pt;height:42.85pt;z-index:251658240;visibility:visible;mso-wrap-style:square;mso-width-percent:0;mso-height-percent:0;mso-wrap-distance-left:9pt;mso-wrap-distance-top:0;mso-wrap-distance-right:9pt;mso-wrap-distance-bottom:0;mso-position-horizontal:absolute;mso-position-horizontal-relative:text;mso-position-vertical:absolute;mso-position-vertical-relative:text;mso-width-percent:0;mso-height-percent:0;mso-width-relative:page;mso-height-relative:page;v-text-anchor:middle" o:gfxdata="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" stroked="f">
-                <v:textbox>
-                  <w:txbxContent>
-                    <w:p>
-                      <w:pPr>
-                        <w:spacing w:after="0" w:line="360" w:lineRule="auto"/>
-                      </w:pPr>
-                      <w:r>
-                        <w:t>част от професия</w:t>
-                      </w:r>
-                      <w:r>
-                        <w:rPr>
-                          <w:lang w:val="en-US"/>
-                        </w:rPr>
-                        <w:t xml:space="preserve"> </w:t>
-                      </w:r>
-                      <w:r>
-                        <w:t>„</w:t>
-                      </w:r>
-                      <w:r>
-                        <w:rPr>
-                          <w:lang w:val="en-US"/>
-                        </w:rPr>
-                        <w:t>Охранител</w:t>
-                      </w:r>
-                      <w:r>
-                        <w:t>”</w:t>
-                      </w:r>
-                    </w:p>
-                    <w:p>
-                      <w:pPr>
-                        <w:spacing w:after="0"/>
-                        <w:jc w:val="center"/>
-                      </w:pPr>
-                    </w:p>
-                  </w:txbxContent>
-                </v:textbox>
-              </v:shape>
-            </w:pict>
-          </mc:Fallback>
-        </mc:AlternateContent>
-      </w:r>
       <w:r>
         <w:rPr>
           <w:rFonts w:ascii="Arial" w:hAnsi="Arial" w:cs="Arial"/>
@@ -2006,15 +2010,15 @@
         <mc:AlternateContent>
           <mc:Choice Requires="wps">
             <w:drawing>
-              <wp:anchor distT="0" distB="0" distL="114300" distR="114300" simplePos="0" relativeHeight="251660288" behindDoc="0" locked="0" layoutInCell="1" allowOverlap="1" wp14:anchorId="35979860" wp14:editId="502E30F0">
+              <wp:anchor distT="0" distB="0" distL="114300" distR="114300" simplePos="0" relativeHeight="251660288" behindDoc="0" locked="0" layoutInCell="1" allowOverlap="1" wp14:anchorId="35979860" wp14:editId="67B9E0AA">
                 <wp:simplePos x="0" y="0"/>
                 <wp:positionH relativeFrom="column">
-                  <wp:posOffset>2043430</wp:posOffset>
+                  <wp:posOffset>852805</wp:posOffset>
                 </wp:positionH>
                 <wp:positionV relativeFrom="paragraph">
-                  <wp:posOffset>176530</wp:posOffset>
+                  <wp:posOffset>165735</wp:posOffset>
                 </wp:positionV>
-                <wp:extent cx="3296920" cy="269240"/>
+                <wp:extent cx="5648325" cy="458470"/>
                 <wp:effectExtent l="0" t="0" r="0" b="0"/>
                 <wp:wrapNone/>
                 <wp:docPr id="1141121927" name="Текстово поле 13"/>
@@ -2030,7 +2034,7 @@
                       <wps:spPr bwMode="auto">
                         <a:xfrm>
                           <a:off x="0" y="0"/>
-                          <a:ext cx="3296920" cy="269240"/>
+                          <a:ext cx="5648325" cy="458470"/>
                         </a:xfrm>
                         <a:prstGeom prst="rect">
                           <a:avLst/>
@@ -2059,7 +2063,35 @@
                                 <w:b/>
                                 <w:sz w:val="24"/>
                               </w:rPr>
-                              <w:t>Физическа охрана на обекти</w:t>
+                              <w:t xml:space="preserve">Охранител - гражданска, корпоративна сигурност и опазване на </w:t>
+                            </w:r>
+                            <w:r>
+                              <w:rPr>
+                                <w:b/>
+                                <w:sz w:val="24"/>
+                              </w:rPr>
+                              <w:t>о</w:t>
+                            </w:r>
+                            <w:r>
+                              <w:rPr>
+                                <w:b/>
+                                <w:sz w:val="24"/>
+                              </w:rPr>
+                              <w:t>бществения</w:t>
+                            </w:r>
+                            <w:r>
+                              <w:rPr>
+                                <w:b/>
+                                <w:sz w:val="24"/>
+                              </w:rPr>
+                              <w:t xml:space="preserve"> </w:t>
+                            </w:r>
+                            <w:r>
+                              <w:rPr>
+                                <w:b/>
+                                <w:sz w:val="24"/>
+                              </w:rPr>
+                              <w:t>ред</w:t>
                             </w:r>
                           </w:p>
                         </w:txbxContent>
@@ -2081,7 +2113,7 @@
           </mc:Choice>
           <mc:Fallback>
             <w:pict>
-              <v:shape w14:anchorId="35979860" id="Текстово поле 13" o:spid="_x0000_s1042" type="#_x0000_t202" style="position:absolute;margin-left:160.9pt;margin-top:13.9pt;width:259.6pt;height:21.2pt;z-index:251660288;visibility:visible;mso-wrap-style:square;mso-width-percent:0;mso-height-percent:0;mso-wrap-distance-left:9pt;mso-wrap-distance-top:0;mso-wrap-distance-right:9pt;mso-wrap-distance-bottom:0;mso-position-horizontal:absolute;mso-position-horizontal-relative:text;mso-position-vertical:absolute;mso-position-vertical-relative:text;mso-width-percent:0;mso-height-percent:0;mso-width-relative:page;mso-height-relative:page;v-text-anchor:middle" o:gfxdata="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" stroked="f">
+              <v:shape w14:anchorId="35979860" id="Текстово поле 13" o:spid="_x0000_s1042" type="#_x0000_t202" style="position:absolute;margin-left:67.15pt;margin-top:13.05pt;width:444.75pt;height:36.1pt;z-index:251660288;visibility:visible;mso-wrap-style:square;mso-width-percent:0;mso-height-percent:0;mso-wrap-distance-left:9pt;mso-wrap-distance-top:0;mso-wrap-distance-right:9pt;mso-wrap-distance-bottom:0;mso-position-horizontal:absolute;mso-position-horizontal-relative:text;mso-position-vertical:absolute;mso-position-vertical-relative:text;mso-width-percent:0;mso-height-percent:0;mso-width-relative:page;mso-height-relative:page;v-text-anchor:middle" o:gfxdata="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" stroked="f">
                 <v:fill opacity="0"/>
                 <v:textbox>
                   <w:txbxContent>
@@ -2098,7 +2130,35 @@
                           <w:b/>
                           <w:sz w:val="24"/>
                         </w:rPr>
-                        <w:t>Физическа охрана на обекти</w:t>
+                        <w:t xml:space="preserve">Охранител - гражданска, корпоративна сигурност и опазване на </w:t>
+                      </w:r>
+                      <w:r>
+                        <w:rPr>
+                          <w:b/>
+                          <w:sz w:val="24"/>
+                        </w:rPr>
+                        <w:t>о</w:t>
+                      </w:r>
+                      <w:r>
+                        <w:rPr>
+                          <w:b/>
+                          <w:sz w:val="24"/>
+                        </w:rPr>
+                        <w:t>бществения</w:t>
+                      </w:r>
+                      <w:r>
+                        <w:rPr>
+                          <w:b/>
+                          <w:sz w:val="24"/>
+                        </w:rPr>
+                        <w:t xml:space="preserve"> </w:t>
+                      </w:r>
+                      <w:r>
+                        <w:rPr>
+                          <w:b/>
+                          <w:sz w:val="24"/>
+                        </w:rPr>
+                        <w:t>ред</w:t>
                       </w:r>
                     </w:p>
                   </w:txbxContent>
@@ -2225,15 +2285,317 @@
         <mc:AlternateContent>
           <mc:Choice Requires="wps">
             <w:drawing>
-              <wp:anchor distT="0" distB="0" distL="114300" distR="114300" simplePos="0" relativeHeight="251670528" behindDoc="0" locked="0" layoutInCell="1" allowOverlap="1" wp14:anchorId="16522520" wp14:editId="056CDAD8">
+              <wp:anchor distT="0" distB="0" distL="114300" distR="114300" simplePos="0" relativeHeight="251664384" behindDoc="0" locked="0" layoutInCell="1" allowOverlap="1" wp14:anchorId="047FC9F2" wp14:editId="4C63F276">
+                <wp:simplePos x="0" y="0"/>
+                <wp:positionH relativeFrom="column">
+                  <wp:posOffset>3586480</wp:posOffset>
+                </wp:positionH>
+                <wp:positionV relativeFrom="paragraph">
+                  <wp:posOffset>1143000</wp:posOffset>
+                </wp:positionV>
+                <wp:extent cx="829310" cy="515620"/>
+                <wp:effectExtent l="0" t="0" r="0" b="0"/>
+                <wp:wrapNone/>
+                <wp:docPr id="1386931775" name="Текстово поле 8"/>
+                <wp:cNvGraphicFramePr>
+                  <a:graphicFrameLocks xmlns:a="http://schemas.openxmlformats.org/drawingml/2006/main"/>
+                </wp:cNvGraphicFramePr>
+                <a:graphic xmlns:a="http://schemas.openxmlformats.org/drawingml/2006/main">
+                  <a:graphicData uri="http://schemas.microsoft.com/office/word/2010/wordprocessingShape">
+                    <wps:wsp>
+                      <wps:cNvSpPr txBox="1">
+                        <a:spLocks noChangeArrowheads="1"/>
+                      </wps:cNvSpPr>
+                      <wps:spPr bwMode="auto">
+                        <a:xfrm>
+                          <a:off x="0" y="0"/>
+                          <a:ext cx="829310" cy="515620"/>
+                        </a:xfrm>
+                        <a:prstGeom prst="rect">
+                          <a:avLst/>
+                        </a:prstGeom>
+                        <a:solidFill>
+                          <a:srgbClr val="FFFFFF">
+                            <a:alpha val="0"/>
+                          </a:srgbClr>
+                        </a:solidFill>
+                        <a:ln>
+                          <a:noFill/>
+                        </a:ln>
+                      </wps:spPr>
+                      <wps:txbx>
+                        <w:txbxContent>
+                          <w:p>
+                            <w:r>
+                              <w:t>{{F08}}</w:t>
+                            </w:r>
+                          </w:p>
+                          <w:p>
+                            <w:pPr>
+                              <w:rPr>
+                                <w:lang w:val="en-US"/>
+                              </w:rPr>
+                            </w:pPr>
+                          </w:p>
+                        </w:txbxContent>
+                      </wps:txbx>
+                      <wps:bodyPr rot="0" vert="horz" wrap="square" lIns="91440" tIns="45720" rIns="91440" bIns="45720" anchor="ctr" anchorCtr="0" upright="1">
+                        <a:noAutofit/>
+                      </wps:bodyPr>
+                    </wps:wsp>
+                  </a:graphicData>
+                </a:graphic>
+                <wp14:sizeRelH relativeFrom="page">
+                  <wp14:pctWidth>0</wp14:pctWidth>
+                </wp14:sizeRelH>
+                <wp14:sizeRelV relativeFrom="page">
+                  <wp14:pctHeight>0</wp14:pctHeight>
+                </wp14:sizeRelV>
+              </wp:anchor>
+            </w:drawing>
+          </mc:Choice>
+          <mc:Fallback>
+            <w:pict>
+              <v:shape w14:anchorId="047FC9F2" id="Текстово поле 8" o:spid="_x0000_s1044" type="#_x0000_t202" style="position:absolute;margin-left:282.4pt;margin-top:90pt;width:65.3pt;height:40.6pt;z-index:251664384;visibility:visible;mso-wrap-style:square;mso-width-percent:0;mso-height-percent:0;mso-wrap-distance-left:9pt;mso-wrap-distance-top:0;mso-wrap-distance-right:9pt;mso-wrap-distance-bottom:0;mso-position-horizontal:absolute;mso-position-horizontal-relative:text;mso-position-vertical:absolute;mso-position-vertical-relative:text;mso-width-percent:0;mso-height-percent:0;mso-width-relative:page;mso-height-relative:page;v-text-anchor:middle" o:gfxdata="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" stroked="f">
+                <v:fill opacity="0"/>
+                <v:textbox>
+                  <w:txbxContent>
+                    <w:p>
+                      <w:r>
+                        <w:t>{{F08}}</w:t>
+                      </w:r>
+                    </w:p>
+                    <w:p>
+                      <w:pPr>
+                        <w:rPr>
+                          <w:lang w:val="en-US"/>
+                        </w:rPr>
+                      </w:pPr>
+                    </w:p>
+                  </w:txbxContent>
+                </v:textbox>
+              </v:shape>
+            </w:pict>
+          </mc:Fallback>
+        </mc:AlternateContent>
+      </w:r>
+      <w:r>
+        <w:rPr>
+          <w:noProof/>
+          <w:lang w:val="en-US"/>
+        </w:rPr>
+        <mc:AlternateContent>
+          <mc:Choice Requires="wps">
+            <w:drawing>
+              <wp:anchor distT="0" distB="0" distL="114300" distR="114300" simplePos="0" relativeHeight="251668480" behindDoc="0" locked="0" layoutInCell="1" allowOverlap="1" wp14:anchorId="6B383E9A" wp14:editId="3BAE9D3A">
+                <wp:simplePos x="0" y="0"/>
+                <wp:positionH relativeFrom="column">
+                  <wp:posOffset>1224280</wp:posOffset>
+                </wp:positionH>
+                <wp:positionV relativeFrom="paragraph">
+                  <wp:posOffset>1485900</wp:posOffset>
+                </wp:positionV>
+                <wp:extent cx="1725295" cy="342900"/>
+                <wp:effectExtent l="0" t="0" r="0" b="0"/>
+                <wp:wrapNone/>
+                <wp:docPr id="817362111" name="Текстово поле 3"/>
+                <wp:cNvGraphicFramePr>
+                  <a:graphicFrameLocks xmlns:a="http://schemas.openxmlformats.org/drawingml/2006/main"/>
+                </wp:cNvGraphicFramePr>
+                <a:graphic xmlns:a="http://schemas.openxmlformats.org/drawingml/2006/main">
+                  <a:graphicData uri="http://schemas.microsoft.com/office/word/2010/wordprocessingShape">
+                    <wps:wsp>
+                      <wps:cNvSpPr txBox="1">
+                        <a:spLocks noChangeArrowheads="1"/>
+                      </wps:cNvSpPr>
+                      <wps:spPr bwMode="auto">
+                        <a:xfrm>
+                          <a:off x="0" y="0"/>
+                          <a:ext cx="1725295" cy="342900"/>
+                        </a:xfrm>
+                        <a:prstGeom prst="rect">
+                          <a:avLst/>
+                        </a:prstGeom>
+                        <a:solidFill>
+                          <a:srgbClr val="FFFFFF">
+                            <a:alpha val="0"/>
+                          </a:srgbClr>
+                        </a:solidFill>
+                        <a:ln>
+                          <a:noFill/>
+                        </a:ln>
+                      </wps:spPr>
+                      <wps:txbx>
+                        <w:txbxContent>
+                          <w:p>
+                            <w:pPr>
+                              <w:rPr>
+                                <w:lang w:val="en-US"/>
+                              </w:rPr>
+                            </w:pPr>
+                            <w:r>
+                              <w:t>{{F02}}</w:t>
+                            </w:r>
+                          </w:p>
+                          <w:p>
+                            <w:pPr>
+                              <w:rPr>
+                                <w:lang w:val="en-US"/>
+                              </w:rPr>
+                            </w:pPr>
+                          </w:p>
+                        </w:txbxContent>
+                      </wps:txbx>
+                      <wps:bodyPr rot="0" vert="horz" wrap="square" lIns="91440" tIns="45720" rIns="91440" bIns="45720" anchor="ctr" anchorCtr="0" upright="1">
+                        <a:noAutofit/>
+                      </wps:bodyPr>
+                    </wps:wsp>
+                  </a:graphicData>
+                </a:graphic>
+                <wp14:sizeRelH relativeFrom="page">
+                  <wp14:pctWidth>0</wp14:pctWidth>
+                </wp14:sizeRelH>
+                <wp14:sizeRelV relativeFrom="page">
+                  <wp14:pctHeight>0</wp14:pctHeight>
+                </wp14:sizeRelV>
+              </wp:anchor>
+            </w:drawing>
+          </mc:Choice>
+          <mc:Fallback>
+            <w:pict>
+              <v:shape w14:anchorId="6B383E9A" id="Текстово поле 3" o:spid="_x0000_s1045" type="#_x0000_t202" style="position:absolute;margin-left:96.4pt;margin-top:117pt;width:135.85pt;height:27pt;z-index:251668480;visibility:visible;mso-wrap-style:square;mso-width-percent:0;mso-height-percent:0;mso-wrap-distance-left:9pt;mso-wrap-distance-top:0;mso-wrap-distance-right:9pt;mso-wrap-distance-bottom:0;mso-position-horizontal:absolute;mso-position-horizontal-relative:text;mso-position-vertical:absolute;mso-position-vertical-relative:text;mso-width-percent:0;mso-height-percent:0;mso-width-relative:page;mso-height-relative:page;v-text-anchor:middle" o:gfxdata="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" stroked="f">
+                <v:fill opacity="0"/>
+                <v:textbox>
+                  <w:txbxContent>
+                    <w:p>
+                      <w:pPr>
+                        <w:rPr>
+                          <w:lang w:val="en-US"/>
+                        </w:rPr>
+                      </w:pPr>
+                      <w:r>
+                        <w:t>{{F02}}</w:t>
+                      </w:r>
+                    </w:p>
+                    <w:p>
+                      <w:pPr>
+                        <w:rPr>
+                          <w:lang w:val="en-US"/>
+                        </w:rPr>
+                      </w:pPr>
+                    </w:p>
+                  </w:txbxContent>
+                </v:textbox>
+              </v:shape>
+            </w:pict>
+          </mc:Fallback>
+        </mc:AlternateContent>
+      </w:r>
+      <w:r>
+        <w:rPr>
+          <w:noProof/>
+          <w:lang w:val="en-US"/>
+        </w:rPr>
+        <mc:AlternateContent>
+          <mc:Choice Requires="wps">
+            <w:drawing>
+              <wp:anchor distT="0" distB="0" distL="114300" distR="114300" simplePos="0" relativeHeight="251669504" behindDoc="0" locked="0" layoutInCell="1" allowOverlap="1" wp14:anchorId="41E4E05B" wp14:editId="22661063">
+                <wp:simplePos x="0" y="0"/>
+                <wp:positionH relativeFrom="column">
+                  <wp:posOffset>852805</wp:posOffset>
+                </wp:positionH>
+                <wp:positionV relativeFrom="paragraph">
+                  <wp:posOffset>2628900</wp:posOffset>
+                </wp:positionV>
+                <wp:extent cx="2019935" cy="391795"/>
+                <wp:effectExtent l="0" t="0" r="0" b="0"/>
+                <wp:wrapNone/>
+                <wp:docPr id="1011075207" name="Текстово поле 9"/>
+                <wp:cNvGraphicFramePr>
+                  <a:graphicFrameLocks xmlns:a="http://schemas.openxmlformats.org/drawingml/2006/main"/>
+                </wp:cNvGraphicFramePr>
+                <a:graphic xmlns:a="http://schemas.openxmlformats.org/drawingml/2006/main">
+                  <a:graphicData uri="http://schemas.microsoft.com/office/word/2010/wordprocessingShape">
+                    <wps:wsp>
+                      <wps:cNvSpPr txBox="1">
+                        <a:spLocks noChangeArrowheads="1"/>
+                      </wps:cNvSpPr>
+                      <wps:spPr bwMode="auto">
+                        <a:xfrm>
+                          <a:off x="0" y="0"/>
+                          <a:ext cx="2019935" cy="391795"/>
+                        </a:xfrm>
+                        <a:prstGeom prst="rect">
+                          <a:avLst/>
+                        </a:prstGeom>
+                        <a:solidFill>
+                          <a:srgbClr val="FFFFFF">
+                            <a:alpha val="0"/>
+                          </a:srgbClr>
+                        </a:solidFill>
+                        <a:ln>
+                          <a:noFill/>
+                        </a:ln>
+                      </wps:spPr>
+                      <wps:txbx>
+                        <w:txbxContent>
+                          <w:p>
+                            <w:r>
+                              <w:t>Николай Спасов</w:t>
+                            </w:r>
+                          </w:p>
+                        </w:txbxContent>
+                      </wps:txbx>
+                      <wps:bodyPr rot="0" vert="horz" wrap="square" lIns="91440" tIns="45720" rIns="91440" bIns="45720" anchor="ctr" anchorCtr="0" upright="1">
+                        <a:noAutofit/>
+                      </wps:bodyPr>
+                    </wps:wsp>
+                  </a:graphicData>
+                </a:graphic>
+                <wp14:sizeRelH relativeFrom="page">
+                  <wp14:pctWidth>0</wp14:pctWidth>
+                </wp14:sizeRelH>
+                <wp14:sizeRelV relativeFrom="page">
+                  <wp14:pctHeight>0</wp14:pctHeight>
+                </wp14:sizeRelV>
+              </wp:anchor>
+            </w:drawing>
+          </mc:Choice>
+          <mc:Fallback>
+            <w:pict>
+              <v:shape w14:anchorId="41E4E05B" id="Текстово поле 9" o:spid="_x0000_s1044" type="#_x0000_t202" style="position:absolute;margin-left:67.15pt;margin-top:207pt;width:159.05pt;height:30.85pt;z-index:251669504;visibility:visible;mso-wrap-style:square;mso-width-percent:0;mso-height-percent:0;mso-wrap-distance-left:9pt;mso-wrap-distance-top:0;mso-wrap-distance-right:9pt;mso-wrap-distance-bottom:0;mso-position-horizontal:absolute;mso-position-horizontal-relative:text;mso-position-vertical:absolute;mso-position-vertical-relative:text;mso-width-percent:0;mso-height-percent:0;mso-width-relative:page;mso-height-relative:page;v-text-anchor:middle" o:gfxdata="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" stroked="f">
+                <v:fill opacity="0"/>
+                <v:textbox>
+                  <w:txbxContent>
+                    <w:p>
+                      <w:r>
+                        <w:t>Николай Спасов</w:t>
+                      </w:r>
+                    </w:p>
+                  </w:txbxContent>
+                </v:textbox>
+              </v:shape>
+            </w:pict>
+          </mc:Fallback>
+        </mc:AlternateContent>
+      </w:r>
+      <w:r>
+        <w:rPr>
+          <w:noProof/>
+          <w:lang w:val="en-US"/>
+        </w:rPr>
+        <mc:AlternateContent>
+          <mc:Choice Requires="wps">
+            <w:drawing>
+              <wp:anchor distT="0" distB="0" distL="114300" distR="114300" simplePos="0" relativeHeight="251670528" behindDoc="0" locked="0" layoutInCell="1" allowOverlap="1" wp14:anchorId="16522520" wp14:editId="27B866E3">
                 <wp:simplePos x="0" y="0"/>
                 <wp:positionH relativeFrom="margin">
                   <wp:posOffset>3586480</wp:posOffset>
                 </wp:positionH>
                 <wp:positionV relativeFrom="paragraph">
-                  <wp:posOffset>2630170</wp:posOffset>
+                  <wp:posOffset>2628900</wp:posOffset>
                 </wp:positionV>
-                <wp:extent cx="2632075" cy="341630"/>
+                <wp:extent cx="2632075" cy="391795"/>
                 <wp:effectExtent l="0" t="0" r="0" b="0"/>
                 <wp:wrapNone/>
                 <wp:docPr id="993541959" name="Текстово поле 6"/>
@@ -2249,7 +2611,7 @@
                       <wps:spPr bwMode="auto">
                         <a:xfrm>
                           <a:off x="0" y="0"/>
-                          <a:ext cx="2632075" cy="341630"/>
+                          <a:ext cx="2632075" cy="391795"/>
                         </a:xfrm>
                         <a:prstGeom prst="rect">
                           <a:avLst/>
@@ -2298,7 +2660,7 @@
           </mc:Choice>
           <mc:Fallback>
             <w:pict>
-              <v:shape w14:anchorId="16522520" id="Текстово поле 6" o:spid="_x0000_s1044" type="#_x0000_t202" style="position:absolute;margin-left:282.4pt;margin-top:207.1pt;width:207.25pt;height:26.9pt;z-index:251670528;visibility:visible;mso-wrap-style:square;mso-width-percent:0;mso-height-percent:0;mso-wrap-distance-left:9pt;mso-wrap-distance-top:0;mso-wrap-distance-right:9pt;mso-wrap-distance-bottom:0;mso-position-horizontal:absolute;mso-position-horizontal-relative:margin;mso-position-vertical:absolute;mso-position-vertical-relative:text;mso-width-percent:0;mso-height-percent:0;mso-width-relative:page;mso-height-relative:page;v-text-anchor:middle" o:gfxdata="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" stroked="f">
+              <v:shape w14:anchorId="16522520" id="Текстово поле 6" o:spid="_x0000_s1045" type="#_x0000_t202" style="position:absolute;margin-left:282.4pt;margin-top:207pt;width:207.25pt;height:30.85pt;z-index:251670528;visibility:visible;mso-wrap-style:square;mso-width-percent:0;mso-height-percent:0;mso-wrap-distance-left:9pt;mso-wrap-distance-top:0;mso-wrap-distance-right:9pt;mso-wrap-distance-bottom:0;mso-position-horizontal:absolute;mso-position-horizontal-relative:margin;mso-position-vertical:absolute;mso-position-vertical-relative:text;mso-width-percent:0;mso-height-percent:0;mso-width-relative:page;mso-height-relative:page;v-text-anchor:middle" o:gfxdata="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" stroked="f">
                 <v:fill opacity="0"/>
                 <v:textbox>
                   <w:txbxContent>
@@ -2332,18 +2694,18 @@
         <mc:AlternateContent>
           <mc:Choice Requires="wps">
             <w:drawing>
-              <wp:anchor distT="0" distB="0" distL="114300" distR="114300" simplePos="0" relativeHeight="251664384" behindDoc="0" locked="0" layoutInCell="1" allowOverlap="1" wp14:anchorId="047FC9F2" wp14:editId="15804ADD">
+              <wp:anchor distT="0" distB="0" distL="114300" distR="114300" simplePos="0" relativeHeight="251667456" behindDoc="0" locked="0" layoutInCell="1" allowOverlap="1" wp14:anchorId="6866F8CA" wp14:editId="74CE781E">
                 <wp:simplePos x="0" y="0"/>
-                <wp:positionH relativeFrom="column">
-                  <wp:posOffset>3586480</wp:posOffset>
+                <wp:positionH relativeFrom="margin">
+                  <wp:posOffset>4986655</wp:posOffset>
                 </wp:positionH>
                 <wp:positionV relativeFrom="paragraph">
-                  <wp:posOffset>1096645</wp:posOffset>
+                  <wp:posOffset>1715770</wp:posOffset>
                 </wp:positionV>
-                <wp:extent cx="829310" cy="561975"/>
+                <wp:extent cx="1226820" cy="352425"/>
                 <wp:effectExtent l="0" t="0" r="0" b="0"/>
                 <wp:wrapNone/>
-                <wp:docPr id="1386931775" name="Текстово поле 8"/>
+                <wp:docPr id="797749961" name="Текстово поле 5"/>
                 <wp:cNvGraphicFramePr>
                   <a:graphicFrameLocks xmlns:a="http://schemas.openxmlformats.org/drawingml/2006/main"/>
                 </wp:cNvGraphicFramePr>
@@ -2356,183 +2718,7 @@
                       <wps:spPr bwMode="auto">
                         <a:xfrm>
                           <a:off x="0" y="0"/>
-                          <a:ext cx="829310" cy="561975"/>
-                        </a:xfrm>
-                        <a:prstGeom prst="rect">
-                          <a:avLst/>
-                        </a:prstGeom>
-                        <a:solidFill>
-                          <a:srgbClr val="FFFFFF">
-                            <a:alpha val="0"/>
-                          </a:srgbClr>
-                        </a:solidFill>
-                        <a:ln>
-                          <a:noFill/>
-                        </a:ln>
-                      </wps:spPr>
-                      <wps:txbx>
-                        <w:txbxContent>
-                          <w:p>
-                            <w:r>
-                              <w:t>{{F08}}</w:t>
-                            </w:r>
-                          </w:p>
-                        </w:txbxContent>
-                      </wps:txbx>
-                      <wps:bodyPr rot="0" vert="horz" wrap="square" lIns="91440" tIns="45720" rIns="91440" bIns="45720" anchor="ctr" anchorCtr="0" upright="1">
-                        <a:noAutofit/>
-                      </wps:bodyPr>
-                    </wps:wsp>
-                  </a:graphicData>
-                </a:graphic>
-                <wp14:sizeRelH relativeFrom="page">
-                  <wp14:pctWidth>0</wp14:pctWidth>
-                </wp14:sizeRelH>
-                <wp14:sizeRelV relativeFrom="page">
-                  <wp14:pctHeight>0</wp14:pctHeight>
-                </wp14:sizeRelV>
-              </wp:anchor>
-            </w:drawing>
-          </mc:Choice>
-          <mc:Fallback>
-            <w:pict>
-              <v:shape w14:anchorId="047FC9F2" id="Текстово поле 8" o:spid="_x0000_s1045" type="#_x0000_t202" style="position:absolute;margin-left:282.4pt;margin-top:86.35pt;width:65.3pt;height:44.25pt;z-index:251664384;visibility:visible;mso-wrap-style:square;mso-width-percent:0;mso-height-percent:0;mso-wrap-distance-left:9pt;mso-wrap-distance-top:0;mso-wrap-distance-right:9pt;mso-wrap-distance-bottom:0;mso-position-horizontal:absolute;mso-position-horizontal-relative:text;mso-position-vertical:absolute;mso-position-vertical-relative:text;mso-width-percent:0;mso-height-percent:0;mso-width-relative:page;mso-height-relative:page;v-text-anchor:middle" o:gfxdata="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" stroked="f">
-                <v:fill opacity="0"/>
-                <v:textbox>
-                  <w:txbxContent>
-                    <w:p>
-                      <w:r>
-                        <w:t>{{F08}}</w:t>
-                      </w:r>
-                    </w:p>
-                  </w:txbxContent>
-                </v:textbox>
-              </v:shape>
-            </w:pict>
-          </mc:Fallback>
-        </mc:AlternateContent>
-      </w:r>
-      <w:r>
-        <w:rPr>
-          <w:noProof/>
-          <w:lang w:val="en-US"/>
-        </w:rPr>
-        <mc:AlternateContent>
-          <mc:Choice Requires="wps">
-            <w:drawing>
-              <wp:anchor distT="0" distB="0" distL="114300" distR="114300" simplePos="0" relativeHeight="251669504" behindDoc="0" locked="0" layoutInCell="1" allowOverlap="1" wp14:anchorId="41E4E05B" wp14:editId="192EEF32">
-                <wp:simplePos x="0" y="0"/>
-                <wp:positionH relativeFrom="column">
-                  <wp:posOffset>852805</wp:posOffset>
-                </wp:positionH>
-                <wp:positionV relativeFrom="paragraph">
-                  <wp:posOffset>2630170</wp:posOffset>
-                </wp:positionV>
-                <wp:extent cx="2019935" cy="341630"/>
-                <wp:effectExtent l="0" t="0" r="0" b="0"/>
-                <wp:wrapNone/>
-                <wp:docPr id="1011075207" name="Текстово поле 9"/>
-                <wp:cNvGraphicFramePr>
-                  <a:graphicFrameLocks xmlns:a="http://schemas.openxmlformats.org/drawingml/2006/main"/>
-                </wp:cNvGraphicFramePr>
-                <a:graphic xmlns:a="http://schemas.openxmlformats.org/drawingml/2006/main">
-                  <a:graphicData uri="http://schemas.microsoft.com/office/word/2010/wordprocessingShape">
-                    <wps:wsp>
-                      <wps:cNvSpPr txBox="1">
-                        <a:spLocks noChangeArrowheads="1"/>
-                      </wps:cNvSpPr>
-                      <wps:spPr bwMode="auto">
-                        <a:xfrm>
-                          <a:off x="0" y="0"/>
-                          <a:ext cx="2019935" cy="341630"/>
-                        </a:xfrm>
-                        <a:prstGeom prst="rect">
-                          <a:avLst/>
-                        </a:prstGeom>
-                        <a:solidFill>
-                          <a:srgbClr val="FFFFFF">
-                            <a:alpha val="0"/>
-                          </a:srgbClr>
-                        </a:solidFill>
-                        <a:ln>
-                          <a:noFill/>
-                        </a:ln>
-                      </wps:spPr>
-                      <wps:txbx>
-                        <w:txbxContent>
-                          <w:p>
-                            <w:r>
-                              <w:t>Николай Спасов</w:t>
-                            </w:r>
-                          </w:p>
-                        </w:txbxContent>
-                      </wps:txbx>
-                      <wps:bodyPr rot="0" vert="horz" wrap="square" lIns="91440" tIns="45720" rIns="91440" bIns="45720" anchor="ctr" anchorCtr="0" upright="1">
-                        <a:noAutofit/>
-                      </wps:bodyPr>
-                    </wps:wsp>
-                  </a:graphicData>
-                </a:graphic>
-                <wp14:sizeRelH relativeFrom="page">
-                  <wp14:pctWidth>0</wp14:pctWidth>
-                </wp14:sizeRelH>
-                <wp14:sizeRelV relativeFrom="page">
-                  <wp14:pctHeight>0</wp14:pctHeight>
-                </wp14:sizeRelV>
-              </wp:anchor>
-            </w:drawing>
-          </mc:Choice>
-          <mc:Fallback>
-            <w:pict>
-              <v:shape w14:anchorId="41E4E05B" id="Текстово поле 9" o:spid="_x0000_s1046" type="#_x0000_t202" style="position:absolute;margin-left:67.15pt;margin-top:207.1pt;width:159.05pt;height:26.9pt;z-index:251669504;visibility:visible;mso-wrap-style:square;mso-width-percent:0;mso-height-percent:0;mso-wrap-distance-left:9pt;mso-wrap-distance-top:0;mso-wrap-distance-right:9pt;mso-wrap-distance-bottom:0;mso-position-horizontal:absolute;mso-position-horizontal-relative:text;mso-position-vertical:absolute;mso-position-vertical-relative:text;mso-width-percent:0;mso-height-percent:0;mso-width-relative:page;mso-height-relative:page;v-text-anchor:middle" o:gfxdata="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" stroked="f">
-                <v:fill opacity="0"/>
-                <v:textbox>
-                  <w:txbxContent>
-                    <w:p>
-                      <w:r>
-                        <w:t>Николай Спасов</w:t>
-                      </w:r>
-                    </w:p>
-                  </w:txbxContent>
-                </v:textbox>
-              </v:shape>
-            </w:pict>
-          </mc:Fallback>
-        </mc:AlternateContent>
-      </w:r>
-      <w:r>
-        <w:rPr>
-          <w:noProof/>
-          <w:lang w:val="en-US"/>
-        </w:rPr>
-        <mc:AlternateContent>
-          <mc:Choice Requires="wps">
-            <w:drawing>
-              <wp:anchor distT="0" distB="0" distL="114300" distR="114300" simplePos="0" relativeHeight="251668480" behindDoc="0" locked="0" layoutInCell="1" allowOverlap="1" wp14:anchorId="6B383E9A" wp14:editId="7E6B9949">
-                <wp:simplePos x="0" y="0"/>
-                <wp:positionH relativeFrom="column">
-                  <wp:posOffset>1224280</wp:posOffset>
-                </wp:positionH>
-                <wp:positionV relativeFrom="paragraph">
-                  <wp:posOffset>1430020</wp:posOffset>
-                </wp:positionV>
-                <wp:extent cx="1725295" cy="476250"/>
-                <wp:effectExtent l="0" t="0" r="0" b="0"/>
-                <wp:wrapNone/>
-                <wp:docPr id="817362111" name="Текстово поле 3"/>
-                <wp:cNvGraphicFramePr>
-                  <a:graphicFrameLocks xmlns:a="http://schemas.openxmlformats.org/drawingml/2006/main"/>
-                </wp:cNvGraphicFramePr>
-                <a:graphic xmlns:a="http://schemas.openxmlformats.org/drawingml/2006/main">
-                  <a:graphicData uri="http://schemas.microsoft.com/office/word/2010/wordprocessingShape">
-                    <wps:wsp>
-                      <wps:cNvSpPr txBox="1">
-                        <a:spLocks noChangeArrowheads="1"/>
-                      </wps:cNvSpPr>
-                      <wps:spPr bwMode="auto">
-                        <a:xfrm>
-                          <a:off x="0" y="0"/>
-                          <a:ext cx="1725295" cy="476250"/>
+                          <a:ext cx="1226820" cy="352425"/>
                         </a:xfrm>
                         <a:prstGeom prst="rect">
                           <a:avLst/>
@@ -2555,7 +2741,216 @@
                               </w:rPr>
                             </w:pPr>
                             <w:r>
-                              <w:t>{{F02}}</w:t>
+                              <w:t>{{F10}}</w:t>
+                            </w:r>
+                          </w:p>
+                          <w:p>
+                            <w:pPr>
+                              <w:rPr>
+                                <w:lang w:val="en-US"/>
+                              </w:rPr>
+                            </w:pPr>
+                          </w:p>
+                        </w:txbxContent>
+                      </wps:txbx>
+                      <wps:bodyPr rot="0" vert="horz" wrap="square" lIns="91440" tIns="45720" rIns="91440" bIns="45720" anchor="ctr" anchorCtr="0" upright="1">
+                        <a:noAutofit/>
+                      </wps:bodyPr>
+                    </wps:wsp>
+                  </a:graphicData>
+                </a:graphic>
+                <wp14:sizeRelH relativeFrom="page">
+                  <wp14:pctWidth>0</wp14:pctWidth>
+                </wp14:sizeRelH>
+                <wp14:sizeRelV relativeFrom="page">
+                  <wp14:pctHeight>0</wp14:pctHeight>
+                </wp14:sizeRelV>
+              </wp:anchor>
+            </w:drawing>
+          </mc:Choice>
+          <mc:Fallback>
+            <w:pict>
+              <v:shape w14:anchorId="6866F8CA" id="Текстово поле 5" o:spid="_x0000_s1046" type="#_x0000_t202" style="position:absolute;margin-left:392.65pt;margin-top:135.1pt;width:96.6pt;height:27.75pt;z-index:251667456;visibility:visible;mso-wrap-style:square;mso-width-percent:0;mso-height-percent:0;mso-wrap-distance-left:9pt;mso-wrap-distance-top:0;mso-wrap-distance-right:9pt;mso-wrap-distance-bottom:0;mso-position-horizontal:absolute;mso-position-horizontal-relative:margin;mso-position-vertical:absolute;mso-position-vertical-relative:text;mso-width-percent:0;mso-height-percent:0;mso-width-relative:page;mso-height-relative:page;v-text-anchor:middle" o:gfxdata="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" stroked="f">
+                <v:fill opacity="0"/>
+                <v:textbox>
+                  <w:txbxContent>
+                    <w:p>
+                      <w:pPr>
+                        <w:rPr>
+                          <w:lang w:val="en-US"/>
+                        </w:rPr>
+                      </w:pPr>
+                      <w:r>
+                        <w:t>{{F10}}</w:t>
+                      </w:r>
+                    </w:p>
+                    <w:p>
+                      <w:pPr>
+                        <w:rPr>
+                          <w:lang w:val="en-US"/>
+                        </w:rPr>
+                      </w:pPr>
+                    </w:p>
+                  </w:txbxContent>
+                </v:textbox>
+                <w10:wrap anchorx="margin"/>
+              </v:shape>
+            </w:pict>
+          </mc:Fallback>
+        </mc:AlternateContent>
+      </w:r>
+      <w:r>
+        <w:rPr>
+          <w:noProof/>
+          <w:lang w:val="en-US"/>
+        </w:rPr>
+        <mc:AlternateContent>
+          <mc:Choice Requires="wps">
+            <w:drawing>
+              <wp:anchor distT="0" distB="0" distL="114300" distR="114300" simplePos="0" relativeHeight="251666432" behindDoc="0" locked="0" layoutInCell="1" allowOverlap="1" wp14:anchorId="5163581D" wp14:editId="67F23FCD">
+                <wp:simplePos x="0" y="0"/>
+                <wp:positionH relativeFrom="column">
+                  <wp:posOffset>3491230</wp:posOffset>
+                </wp:positionH>
+                <wp:positionV relativeFrom="paragraph">
+                  <wp:posOffset>1714501</wp:posOffset>
+                </wp:positionV>
+                <wp:extent cx="1582420" cy="441960"/>
+                <wp:effectExtent l="0" t="0" r="0" b="0"/>
+                <wp:wrapNone/>
+                <wp:docPr id="1500752630" name="Текстово поле 4"/>
+                <wp:cNvGraphicFramePr>
+                  <a:graphicFrameLocks xmlns:a="http://schemas.openxmlformats.org/drawingml/2006/main"/>
+                </wp:cNvGraphicFramePr>
+                <a:graphic xmlns:a="http://schemas.openxmlformats.org/drawingml/2006/main">
+                  <a:graphicData uri="http://schemas.microsoft.com/office/word/2010/wordprocessingShape">
+                    <wps:wsp>
+                      <wps:cNvSpPr txBox="1">
+                        <a:spLocks noChangeArrowheads="1"/>
+                      </wps:cNvSpPr>
+                      <wps:spPr bwMode="auto">
+                        <a:xfrm>
+                          <a:off x="0" y="0"/>
+                          <a:ext cx="1582420" cy="441960"/>
+                        </a:xfrm>
+                        <a:prstGeom prst="rect">
+                          <a:avLst/>
+                        </a:prstGeom>
+                        <a:solidFill>
+                          <a:srgbClr val="FFFFFF">
+                            <a:alpha val="0"/>
+                          </a:srgbClr>
+                        </a:solidFill>
+                        <a:ln>
+                          <a:noFill/>
+                        </a:ln>
+                      </wps:spPr>
+                      <wps:txbx>
+                        <w:txbxContent>
+                          <w:p>
+                            <w:r>
+                              <w:t>{{F09}}</w:t>
+                            </w:r>
+                          </w:p>
+                          <w:p/>
+                        </w:txbxContent>
+                      </wps:txbx>
+                      <wps:bodyPr rot="0" vert="horz" wrap="square" lIns="91440" tIns="45720" rIns="91440" bIns="45720" anchor="ctr" anchorCtr="0" upright="1">
+                        <a:noAutofit/>
+                      </wps:bodyPr>
+                    </wps:wsp>
+                  </a:graphicData>
+                </a:graphic>
+                <wp14:sizeRelH relativeFrom="page">
+                  <wp14:pctWidth>0</wp14:pctWidth>
+                </wp14:sizeRelH>
+                <wp14:sizeRelV relativeFrom="page">
+                  <wp14:pctHeight>0</wp14:pctHeight>
+                </wp14:sizeRelV>
+              </wp:anchor>
+            </w:drawing>
+          </mc:Choice>
+          <mc:Fallback>
+            <w:pict>
+              <v:shape w14:anchorId="5163581D" id="Текстово поле 4" o:spid="_x0000_s1047" type="#_x0000_t202" style="position:absolute;margin-left:274.9pt;margin-top:135pt;width:124.6pt;height:34.8pt;z-index:251666432;visibility:visible;mso-wrap-style:square;mso-width-percent:0;mso-height-percent:0;mso-wrap-distance-left:9pt;mso-wrap-distance-top:0;mso-wrap-distance-right:9pt;mso-wrap-distance-bottom:0;mso-position-horizontal:absolute;mso-position-horizontal-relative:text;mso-position-vertical:absolute;mso-position-vertical-relative:text;mso-width-percent:0;mso-height-percent:0;mso-width-relative:page;mso-height-relative:page;v-text-anchor:middle" o:gfxdata="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" stroked="f">
+                <v:fill opacity="0"/>
+                <v:textbox>
+                  <w:txbxContent>
+                    <w:p>
+                      <w:r>
+                        <w:t>{{F09}}</w:t>
+                      </w:r>
+                    </w:p>
+                    <w:p/>
+                  </w:txbxContent>
+                </v:textbox>
+              </v:shape>
+            </w:pict>
+          </mc:Fallback>
+        </mc:AlternateContent>
+      </w:r>
+      <w:r>
+        <w:rPr>
+          <w:noProof/>
+          <w:lang w:val="en-US"/>
+        </w:rPr>
+        <mc:AlternateContent>
+          <mc:Choice Requires="wps">
+            <w:drawing>
+              <wp:anchor distT="0" distB="0" distL="114300" distR="114300" simplePos="0" relativeHeight="251663360" behindDoc="0" locked="0" layoutInCell="1" allowOverlap="1" wp14:anchorId="68CAA9E7" wp14:editId="1E4B006E">
+                <wp:simplePos x="0" y="0"/>
+                <wp:positionH relativeFrom="column">
+                  <wp:posOffset>5196205</wp:posOffset>
+                </wp:positionH>
+                <wp:positionV relativeFrom="paragraph">
+                  <wp:posOffset>915671</wp:posOffset>
+                </wp:positionV>
+                <wp:extent cx="1435735" cy="342900"/>
+                <wp:effectExtent l="0" t="0" r="0" b="0"/>
+                <wp:wrapNone/>
+                <wp:docPr id="312294760" name="Текстово поле 10"/>
+                <wp:cNvGraphicFramePr>
+                  <a:graphicFrameLocks xmlns:a="http://schemas.openxmlformats.org/drawingml/2006/main"/>
+                </wp:cNvGraphicFramePr>
+                <a:graphic xmlns:a="http://schemas.openxmlformats.org/drawingml/2006/main">
+                  <a:graphicData uri="http://schemas.microsoft.com/office/word/2010/wordprocessingShape">
+                    <wps:wsp>
+                      <wps:cNvSpPr txBox="1">
+                        <a:spLocks noChangeArrowheads="1"/>
+                      </wps:cNvSpPr>
+                      <wps:spPr bwMode="auto">
+                        <a:xfrm>
+                          <a:off x="0" y="0"/>
+                          <a:ext cx="1435735" cy="342900"/>
+                        </a:xfrm>
+                        <a:prstGeom prst="rect">
+                          <a:avLst/>
+                        </a:prstGeom>
+                        <a:solidFill>
+                          <a:srgbClr val="FFFFFF">
+                            <a:alpha val="0"/>
+                          </a:srgbClr>
+                        </a:solidFill>
+                        <a:ln>
+                          <a:noFill/>
+                        </a:ln>
+                      </wps:spPr>
+                      <wps:txbx>
+                        <w:txbxContent>
+                          <w:p>
+                            <w:pPr>
+                              <w:rPr>
+                                <w:lang w:val="en-US"/>
+                              </w:rPr>
+                            </w:pPr>
+                            <w:r>
+                              <w:t>4</w:t>
+                            </w:r>
+                            <w:r>
+                              <w:rPr>
+                                <w:lang w:val="en-US"/>
+                              </w:rPr>
+                              <w:t>0</w:t>
                             </w:r>
                           </w:p>
                         </w:txbxContent>
@@ -2577,7 +2972,7 @@
           </mc:Choice>
           <mc:Fallback>
             <w:pict>
-              <v:shape w14:anchorId="6B383E9A" id="Текстово поле 3" o:spid="_x0000_s1047" type="#_x0000_t202" style="position:absolute;margin-left:96.4pt;margin-top:112.6pt;width:135.85pt;height:37.5pt;z-index:251668480;visibility:visible;mso-wrap-style:square;mso-width-percent:0;mso-height-percent:0;mso-wrap-distance-left:9pt;mso-wrap-distance-top:0;mso-wrap-distance-right:9pt;mso-wrap-distance-bottom:0;mso-position-horizontal:absolute;mso-position-horizontal-relative:text;mso-position-vertical:absolute;mso-position-vertical-relative:text;mso-width-percent:0;mso-height-percent:0;mso-width-relative:page;mso-height-relative:page;v-text-anchor:middle" o:gfxdata="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" stroked="f">
+              <v:shape w14:anchorId="68CAA9E7" id="Текстово поле 10" o:spid="_x0000_s1048" type="#_x0000_t202" style="position:absolute;margin-left:409.15pt;margin-top:72.1pt;width:113.05pt;height:27pt;z-index:251663360;visibility:visible;mso-wrap-style:square;mso-width-percent:0;mso-height-percent:0;mso-wrap-distance-left:9pt;mso-wrap-distance-top:0;mso-wrap-distance-right:9pt;mso-wrap-distance-bottom:0;mso-position-horizontal:absolute;mso-position-horizontal-relative:text;mso-position-vertical:absolute;mso-position-vertical-relative:text;mso-width-percent:0;mso-height-percent:0;mso-width-relative:page;mso-height-relative:page;v-text-anchor:middle" o:gfxdata="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" stroked="f">
                 <v:fill opacity="0"/>
                 <v:textbox>
                   <w:txbxContent>
@@ -2588,7 +2983,13 @@
                         </w:rPr>
                       </w:pPr>
                       <w:r>
-                        <w:t>{{F02}}</w:t>
+                        <w:t>4</w:t>
+                      </w:r>
+                      <w:r>
+                        <w:rPr>
+                          <w:lang w:val="en-US"/>
+                        </w:rPr>
+                        <w:t>0</w:t>
                       </w:r>
                     </w:p>
                   </w:txbxContent>
@@ -2606,15 +3007,15 @@
         <mc:AlternateContent>
           <mc:Choice Requires="wps">
             <w:drawing>
-              <wp:anchor distT="0" distB="0" distL="114300" distR="114300" simplePos="0" relativeHeight="251662336" behindDoc="0" locked="0" layoutInCell="1" allowOverlap="1" wp14:anchorId="3572F5F2" wp14:editId="364D3FE0">
+              <wp:anchor distT="0" distB="0" distL="114300" distR="114300" simplePos="0" relativeHeight="251662336" behindDoc="0" locked="0" layoutInCell="1" allowOverlap="1" wp14:anchorId="3572F5F2" wp14:editId="3D98F5CE">
                 <wp:simplePos x="0" y="0"/>
                 <wp:positionH relativeFrom="column">
                   <wp:posOffset>1719580</wp:posOffset>
                 </wp:positionH>
                 <wp:positionV relativeFrom="paragraph">
-                  <wp:posOffset>915669</wp:posOffset>
+                  <wp:posOffset>914401</wp:posOffset>
                 </wp:positionV>
-                <wp:extent cx="1906270" cy="295275"/>
+                <wp:extent cx="1906270" cy="344170"/>
                 <wp:effectExtent l="0" t="0" r="0" b="0"/>
                 <wp:wrapNone/>
                 <wp:docPr id="740941244" name="Текстово поле 7"/>
@@ -2630,7 +3031,7 @@
                       <wps:spPr bwMode="auto">
                         <a:xfrm>
                           <a:off x="0" y="0"/>
-                          <a:ext cx="1906270" cy="295275"/>
+                          <a:ext cx="1906270" cy="344170"/>
                         </a:xfrm>
                         <a:prstGeom prst="rect">
                           <a:avLst/>
@@ -2670,7 +3071,7 @@
           </mc:Choice>
           <mc:Fallback>
             <w:pict>
-              <v:shape w14:anchorId="3572F5F2" id="Текстово поле 7" o:spid="_x0000_s1048" type="#_x0000_t202" style="position:absolute;margin-left:135.4pt;margin-top:72.1pt;width:150.1pt;height:23.25pt;z-index:251662336;visibility:visible;mso-wrap-style:square;mso-width-percent:0;mso-height-percent:0;mso-wrap-distance-left:9pt;mso-wrap-distance-top:0;mso-wrap-distance-right:9pt;mso-wrap-distance-bottom:0;mso-position-horizontal:absolute;mso-position-horizontal-relative:text;mso-position-vertical:absolute;mso-position-vertical-relative:text;mso-width-percent:0;mso-height-percent:0;mso-width-relative:page;mso-height-relative:page;v-text-anchor:middle" o:gfxdata="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" stroked="f">
+              <v:shape w14:anchorId="3572F5F2" id="Текстово поле 7" o:spid="_x0000_s1051" type="#_x0000_t202" style="position:absolute;margin-left:135.4pt;margin-top:1in;width:150.1pt;height:27.1pt;z-index:251662336;visibility:visible;mso-wrap-style:square;mso-width-percent:0;mso-height-percent:0;mso-wrap-distance-left:9pt;mso-wrap-distance-top:0;mso-wrap-distance-right:9pt;mso-wrap-distance-bottom:0;mso-position-horizontal:absolute;mso-position-horizontal-relative:text;mso-position-vertical:absolute;mso-position-vertical-relative:text;mso-width-percent:0;mso-height-percent:0;mso-width-relative:page;mso-height-relative:page;v-text-anchor:middle" o:gfxdata="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" stroked="f">
                 <v:fill opacity="0"/>
                 <v:textbox>
                   <w:txbxContent>
@@ -2694,200 +3095,13 @@
         <mc:AlternateContent>
           <mc:Choice Requires="wps">
             <w:drawing>
-              <wp:anchor distT="0" distB="0" distL="114300" distR="114300" simplePos="0" relativeHeight="251667456" behindDoc="0" locked="0" layoutInCell="1" allowOverlap="1" wp14:anchorId="6866F8CA" wp14:editId="47E57445">
-                <wp:simplePos x="0" y="0"/>
-                <wp:positionH relativeFrom="margin">
-                  <wp:posOffset>4986655</wp:posOffset>
-                </wp:positionH>
-                <wp:positionV relativeFrom="paragraph">
-                  <wp:posOffset>1715771</wp:posOffset>
-                </wp:positionV>
-                <wp:extent cx="1226820" cy="304800"/>
-                <wp:effectExtent l="0" t="0" r="0" b="0"/>
-                <wp:wrapNone/>
-                <wp:docPr id="797749961" name="Текстово поле 5"/>
-                <wp:cNvGraphicFramePr>
-                  <a:graphicFrameLocks xmlns:a="http://schemas.openxmlformats.org/drawingml/2006/main"/>
-                </wp:cNvGraphicFramePr>
-                <a:graphic xmlns:a="http://schemas.openxmlformats.org/drawingml/2006/main">
-                  <a:graphicData uri="http://schemas.microsoft.com/office/word/2010/wordprocessingShape">
-                    <wps:wsp>
-                      <wps:cNvSpPr txBox="1">
-                        <a:spLocks noChangeArrowheads="1"/>
-                      </wps:cNvSpPr>
-                      <wps:spPr bwMode="auto">
-                        <a:xfrm>
-                          <a:off x="0" y="0"/>
-                          <a:ext cx="1226820" cy="304800"/>
-                        </a:xfrm>
-                        <a:prstGeom prst="rect">
-                          <a:avLst/>
-                        </a:prstGeom>
-                        <a:solidFill>
-                          <a:srgbClr val="FFFFFF">
-                            <a:alpha val="0"/>
-                          </a:srgbClr>
-                        </a:solidFill>
-                        <a:ln>
-                          <a:noFill/>
-                        </a:ln>
-                      </wps:spPr>
-                      <wps:txbx>
-                        <w:txbxContent>
-                          <w:p>
-                            <w:pPr>
-                              <w:rPr>
-                                <w:lang w:val="en-US"/>
-                              </w:rPr>
-                            </w:pPr>
-                            <w:r>
-                              <w:t>{{F10}}</w:t>
-                            </w:r>
-                          </w:p>
-                        </w:txbxContent>
-                      </wps:txbx>
-                      <wps:bodyPr rot="0" vert="horz" wrap="square" lIns="91440" tIns="45720" rIns="91440" bIns="45720" anchor="ctr" anchorCtr="0" upright="1">
-                        <a:noAutofit/>
-                      </wps:bodyPr>
-                    </wps:wsp>
-                  </a:graphicData>
-                </a:graphic>
-                <wp14:sizeRelH relativeFrom="page">
-                  <wp14:pctWidth>0</wp14:pctWidth>
-                </wp14:sizeRelH>
-                <wp14:sizeRelV relativeFrom="page">
-                  <wp14:pctHeight>0</wp14:pctHeight>
-                </wp14:sizeRelV>
-              </wp:anchor>
-            </w:drawing>
-          </mc:Choice>
-          <mc:Fallback>
-            <w:pict>
-              <v:shape w14:anchorId="6866F8CA" id="Текстово поле 5" o:spid="_x0000_s1049" type="#_x0000_t202" style="position:absolute;margin-left:392.65pt;margin-top:135.1pt;width:96.6pt;height:24pt;z-index:251667456;visibility:visible;mso-wrap-style:square;mso-width-percent:0;mso-height-percent:0;mso-wrap-distance-left:9pt;mso-wrap-distance-top:0;mso-wrap-distance-right:9pt;mso-wrap-distance-bottom:0;mso-position-horizontal:absolute;mso-position-horizontal-relative:margin;mso-position-vertical:absolute;mso-position-vertical-relative:text;mso-width-percent:0;mso-height-percent:0;mso-width-relative:page;mso-height-relative:page;v-text-anchor:middle" o:gfxdata="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" stroked="f">
-                <v:fill opacity="0"/>
-                <v:textbox>
-                  <w:txbxContent>
-                    <w:p>
-                      <w:pPr>
-                        <w:rPr>
-                          <w:lang w:val="en-US"/>
-                        </w:rPr>
-                      </w:pPr>
-                      <w:r>
-                        <w:t>{{F10}}</w:t>
-                      </w:r>
-                    </w:p>
-                  </w:txbxContent>
-                </v:textbox>
-                <w10:wrap anchorx="margin"/>
-              </v:shape>
-            </w:pict>
-          </mc:Fallback>
-        </mc:AlternateContent>
-      </w:r>
-      <w:r>
-        <w:rPr>
-          <w:noProof/>
-          <w:lang w:val="en-US"/>
-        </w:rPr>
-        <mc:AlternateContent>
-          <mc:Choice Requires="wps">
-            <w:drawing>
-              <wp:anchor distT="0" distB="0" distL="114300" distR="114300" simplePos="0" relativeHeight="251666432" behindDoc="0" locked="0" layoutInCell="1" allowOverlap="1" wp14:anchorId="5163581D" wp14:editId="6808B791">
-                <wp:simplePos x="0" y="0"/>
-                <wp:positionH relativeFrom="column">
-                  <wp:posOffset>3491230</wp:posOffset>
-                </wp:positionH>
-                <wp:positionV relativeFrom="paragraph">
-                  <wp:posOffset>1715771</wp:posOffset>
-                </wp:positionV>
-                <wp:extent cx="1582420" cy="440690"/>
-                <wp:effectExtent l="0" t="0" r="0" b="0"/>
-                <wp:wrapNone/>
-                <wp:docPr id="1500752630" name="Текстово поле 4"/>
-                <wp:cNvGraphicFramePr>
-                  <a:graphicFrameLocks xmlns:a="http://schemas.openxmlformats.org/drawingml/2006/main"/>
-                </wp:cNvGraphicFramePr>
-                <a:graphic xmlns:a="http://schemas.openxmlformats.org/drawingml/2006/main">
-                  <a:graphicData uri="http://schemas.microsoft.com/office/word/2010/wordprocessingShape">
-                    <wps:wsp>
-                      <wps:cNvSpPr txBox="1">
-                        <a:spLocks noChangeArrowheads="1"/>
-                      </wps:cNvSpPr>
-                      <wps:spPr bwMode="auto">
-                        <a:xfrm>
-                          <a:off x="0" y="0"/>
-                          <a:ext cx="1582420" cy="440690"/>
-                        </a:xfrm>
-                        <a:prstGeom prst="rect">
-                          <a:avLst/>
-                        </a:prstGeom>
-                        <a:solidFill>
-                          <a:srgbClr val="FFFFFF">
-                            <a:alpha val="0"/>
-                          </a:srgbClr>
-                        </a:solidFill>
-                        <a:ln>
-                          <a:noFill/>
-                        </a:ln>
-                      </wps:spPr>
-                      <wps:txbx>
-                        <w:txbxContent>
-                          <w:p>
-                            <w:r>
-                              <w:t>{{F09}}</w:t>
-                            </w:r>
-                          </w:p>
-                        </w:txbxContent>
-                      </wps:txbx>
-                      <wps:bodyPr rot="0" vert="horz" wrap="square" lIns="91440" tIns="45720" rIns="91440" bIns="45720" anchor="ctr" anchorCtr="0" upright="1">
-                        <a:noAutofit/>
-                      </wps:bodyPr>
-                    </wps:wsp>
-                  </a:graphicData>
-                </a:graphic>
-                <wp14:sizeRelH relativeFrom="page">
-                  <wp14:pctWidth>0</wp14:pctWidth>
-                </wp14:sizeRelH>
-                <wp14:sizeRelV relativeFrom="page">
-                  <wp14:pctHeight>0</wp14:pctHeight>
-                </wp14:sizeRelV>
-              </wp:anchor>
-            </w:drawing>
-          </mc:Choice>
-          <mc:Fallback>
-            <w:pict>
-              <v:shape w14:anchorId="5163581D" id="Текстово поле 4" o:spid="_x0000_s1050" type="#_x0000_t202" style="position:absolute;margin-left:274.9pt;margin-top:135.1pt;width:124.6pt;height:34.7pt;z-index:251666432;visibility:visible;mso-wrap-style:square;mso-width-percent:0;mso-height-percent:0;mso-wrap-distance-left:9pt;mso-wrap-distance-top:0;mso-wrap-distance-right:9pt;mso-wrap-distance-bottom:0;mso-position-horizontal:absolute;mso-position-horizontal-relative:text;mso-position-vertical:absolute;mso-position-vertical-relative:text;mso-width-percent:0;mso-height-percent:0;mso-width-relative:page;mso-height-relative:page;v-text-anchor:middle" o:gfxdata="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" stroked="f">
-                <v:fill opacity="0"/>
-                <v:textbox>
-                  <w:txbxContent>
-                    <w:p>
-                      <w:r>
-                        <w:t>{{F09}}</w:t>
-                      </w:r>
-                    </w:p>
-                  </w:txbxContent>
-                </v:textbox>
-              </v:shape>
-            </w:pict>
-          </mc:Fallback>
-        </mc:AlternateContent>
-      </w:r>
-      <w:r>
-        <w:rPr>
-          <w:noProof/>
-          <w:lang w:val="en-US"/>
-        </w:rPr>
-        <mc:AlternateContent>
-          <mc:Choice Requires="wps">
-            <w:drawing>
-              <wp:anchor distT="0" distB="0" distL="114300" distR="114300" simplePos="0" relativeHeight="251661312" behindDoc="0" locked="0" layoutInCell="1" allowOverlap="1" wp14:anchorId="13BD5912" wp14:editId="02A513D3">
+              <wp:anchor distT="0" distB="0" distL="114300" distR="114300" simplePos="0" relativeHeight="251661312" behindDoc="0" locked="0" layoutInCell="1" allowOverlap="1" wp14:anchorId="13BD5912" wp14:editId="49A4A087">
                 <wp:simplePos x="0" y="0"/>
                 <wp:positionH relativeFrom="column">
                   <wp:posOffset>1662430</wp:posOffset>
                 </wp:positionH>
                 <wp:positionV relativeFrom="paragraph">
-                  <wp:posOffset>77470</wp:posOffset>
+                  <wp:posOffset>58420</wp:posOffset>
                 </wp:positionV>
                 <wp:extent cx="4410710" cy="428625"/>
                 <wp:effectExtent l="0" t="0" r="0" b="0"/>
@@ -2948,7 +3162,7 @@
           </mc:Choice>
           <mc:Fallback>
             <w:pict>
-              <v:shape w14:anchorId="13BD5912" id="Текстово поле 12" o:spid="_x0000_s1051" type="#_x0000_t202" style="position:absolute;margin-left:130.9pt;margin-top:6.1pt;width:347.3pt;height:33.75pt;z-index:251661312;visibility:visible;mso-wrap-style:square;mso-width-percent:0;mso-height-percent:0;mso-wrap-distance-left:9pt;mso-wrap-distance-top:0;mso-wrap-distance-right:9pt;mso-wrap-distance-bottom:0;mso-position-horizontal:absolute;mso-position-horizontal-relative:text;mso-position-vertical:absolute;mso-position-vertical-relative:text;mso-width-percent:0;mso-height-percent:0;mso-width-relative:page;mso-height-relative:page;v-text-anchor:middle" o:gfxdata="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" stroked="f">
+              <v:shape w14:anchorId="13BD5912" id="Текстово поле 12" o:spid="_x0000_s1052" type="#_x0000_t202" style="position:absolute;margin-left:130.9pt;margin-top:4.6pt;width:347.3pt;height:33.75pt;z-index:251661312;visibility:visible;mso-wrap-style:square;mso-width-percent:0;mso-height-percent:0;mso-wrap-distance-left:9pt;mso-wrap-distance-top:0;mso-wrap-distance-right:9pt;mso-wrap-distance-bottom:0;mso-position-horizontal:absolute;mso-position-horizontal-relative:text;mso-position-vertical:absolute;mso-position-vertical-relative:text;mso-width-percent:0;mso-height-percent:0;mso-width-relative:page;mso-height-relative:page;v-text-anchor:middle" o:gfxdata="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" stroked="f">
                 <v:fill opacity="0"/>
                 <v:textbox>
                   <w:txbxContent>
@@ -2969,196 +3183,6 @@
       </w:r>
       <w:r>
         <w:rPr>
-          <w:noProof/>
-          <w:lang w:val="en-US"/>
-        </w:rPr>
-        <mc:AlternateContent>
-          <mc:Choice Requires="wps">
-            <w:drawing>
-              <wp:anchor distT="0" distB="0" distL="114300" distR="114300" simplePos="0" relativeHeight="251663360" behindDoc="0" locked="0" layoutInCell="1" allowOverlap="1" wp14:anchorId="68CAA9E7" wp14:editId="18616A88">
-                <wp:simplePos x="0" y="0"/>
-                <wp:positionH relativeFrom="column">
-                  <wp:posOffset>5196205</wp:posOffset>
-                </wp:positionH>
-                <wp:positionV relativeFrom="paragraph">
-                  <wp:posOffset>915670</wp:posOffset>
-                </wp:positionV>
-                <wp:extent cx="1435735" cy="231140"/>
-                <wp:effectExtent l="0" t="0" r="0" b="0"/>
-                <wp:wrapNone/>
-                <wp:docPr id="312294760" name="Текстово поле 10"/>
-                <wp:cNvGraphicFramePr>
-                  <a:graphicFrameLocks xmlns:a="http://schemas.openxmlformats.org/drawingml/2006/main"/>
-                </wp:cNvGraphicFramePr>
-                <a:graphic xmlns:a="http://schemas.openxmlformats.org/drawingml/2006/main">
-                  <a:graphicData uri="http://schemas.microsoft.com/office/word/2010/wordprocessingShape">
-                    <wps:wsp>
-                      <wps:cNvSpPr txBox="1">
-                        <a:spLocks noChangeArrowheads="1"/>
-                      </wps:cNvSpPr>
-                      <wps:spPr bwMode="auto">
-                        <a:xfrm>
-                          <a:off x="0" y="0"/>
-                          <a:ext cx="1435735" cy="231140"/>
-                        </a:xfrm>
-                        <a:prstGeom prst="rect">
-                          <a:avLst/>
-                        </a:prstGeom>
-                        <a:solidFill>
-                          <a:srgbClr val="FFFFFF">
-                            <a:alpha val="0"/>
-                          </a:srgbClr>
-                        </a:solidFill>
-                        <a:ln>
-                          <a:noFill/>
-                        </a:ln>
-                      </wps:spPr>
-                      <wps:txbx>
-                        <w:txbxContent>
-                          <w:p>
-                            <w:pPr>
-                              <w:rPr>
-                                <w:lang w:val="en-US"/>
-                              </w:rPr>
-                            </w:pPr>
-                            <w:r>
-                              <w:t>4</w:t>
-                            </w:r>
-                            <w:r>
-                              <w:rPr>
-                                <w:lang w:val="en-US"/>
-                              </w:rPr>
-                              <w:t>0</w:t>
-                            </w:r>
-                          </w:p>
-                        </w:txbxContent>
-                      </wps:txbx>
-                      <wps:bodyPr rot="0" vert="horz" wrap="square" lIns="91440" tIns="45720" rIns="91440" bIns="45720" anchor="ctr" anchorCtr="0" upright="1">
-                        <a:noAutofit/>
-                      </wps:bodyPr>
-                    </wps:wsp>
-                  </a:graphicData>
-                </a:graphic>
-                <wp14:sizeRelH relativeFrom="page">
-                  <wp14:pctWidth>0</wp14:pctWidth>
-                </wp14:sizeRelH>
-                <wp14:sizeRelV relativeFrom="page">
-                  <wp14:pctHeight>0</wp14:pctHeight>
-                </wp14:sizeRelV>
-              </wp:anchor>
-            </w:drawing>
-          </mc:Choice>
-          <mc:Fallback>
-            <w:pict>
-              <v:shape w14:anchorId="68CAA9E7" id="Текстово поле 10" o:spid="_x0000_s1052" type="#_x0000_t202" style="position:absolute;margin-left:409.15pt;margin-top:72.1pt;width:113.05pt;height:18.2pt;z-index:251663360;visibility:visible;mso-wrap-style:square;mso-width-percent:0;mso-height-percent:0;mso-wrap-distance-left:9pt;mso-wrap-distance-top:0;mso-wrap-distance-right:9pt;mso-wrap-distance-bottom:0;mso-position-horizontal:absolute;mso-position-horizontal-relative:text;mso-position-vertical:absolute;mso-position-vertical-relative:text;mso-width-percent:0;mso-height-percent:0;mso-width-relative:page;mso-height-relative:page;v-text-anchor:middle" o:gfxdata="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" stroked="f">
-                <v:fill opacity="0"/>
-                <v:textbox>
-                  <w:txbxContent>
-                    <w:p>
-                      <w:pPr>
-                        <w:rPr>
-                          <w:lang w:val="en-US"/>
-                        </w:rPr>
-                      </w:pPr>
-                      <w:r>
-                        <w:t>4</w:t>
-                      </w:r>
-                      <w:r>
-                        <w:rPr>
-                          <w:lang w:val="en-US"/>
-                        </w:rPr>
-                        <w:t>0</w:t>
-                      </w:r>
-                    </w:p>
-                  </w:txbxContent>
-                </v:textbox>
-              </v:shape>
-            </w:pict>
-          </mc:Fallback>
-        </mc:AlternateContent>
-      </w:r>
-      <w:r>
-        <w:rPr>
-          <w:noProof/>
-          <w:lang w:val="en-US"/>
-        </w:rPr>
-        <mc:AlternateContent>
-          <mc:Choice Requires="wps">
-            <w:drawing>
-              <wp:anchor distT="0" distB="0" distL="114300" distR="114300" simplePos="0" relativeHeight="251665408" behindDoc="0" locked="0" layoutInCell="1" allowOverlap="1" wp14:anchorId="67C693A0" wp14:editId="1694D341">
-                <wp:simplePos x="0" y="0"/>
-                <wp:positionH relativeFrom="column">
-                  <wp:posOffset>4895850</wp:posOffset>
-                </wp:positionH>
-                <wp:positionV relativeFrom="paragraph">
-                  <wp:posOffset>882650</wp:posOffset>
-                </wp:positionV>
-                <wp:extent cx="1410970" cy="259715"/>
-                <wp:effectExtent l="0" t="0" r="0" b="0"/>
-                <wp:wrapNone/>
-                <wp:docPr id="106788648" name="Текстово поле 2"/>
-                <wp:cNvGraphicFramePr>
-                  <a:graphicFrameLocks xmlns:a="http://schemas.openxmlformats.org/drawingml/2006/main"/>
-                </wp:cNvGraphicFramePr>
-                <a:graphic xmlns:a="http://schemas.openxmlformats.org/drawingml/2006/main">
-                  <a:graphicData uri="http://schemas.microsoft.com/office/word/2010/wordprocessingShape">
-                    <wps:wsp>
-                      <wps:cNvSpPr txBox="1">
-                        <a:spLocks noChangeArrowheads="1"/>
-                      </wps:cNvSpPr>
-                      <wps:spPr bwMode="auto">
-                        <a:xfrm>
-                          <a:off x="0" y="0"/>
-                          <a:ext cx="1410970" cy="259715"/>
-                        </a:xfrm>
-                        <a:prstGeom prst="rect">
-                          <a:avLst/>
-                        </a:prstGeom>
-                        <a:solidFill>
-                          <a:srgbClr val="FFFFFF">
-                            <a:alpha val="0"/>
-                          </a:srgbClr>
-                        </a:solidFill>
-                        <a:ln>
-                          <a:noFill/>
-                        </a:ln>
-                      </wps:spPr>
-                      <wps:txbx>
-                        <w:txbxContent>
-                          <w:p/>
-                        </w:txbxContent>
-                      </wps:txbx>
-                      <wps:bodyPr rot="0" vert="horz" wrap="square" lIns="91440" tIns="45720" rIns="91440" bIns="45720" anchor="ctr" anchorCtr="0" upright="1">
-                        <a:noAutofit/>
-                      </wps:bodyPr>
-                    </wps:wsp>
-                  </a:graphicData>
-                </a:graphic>
-                <wp14:sizeRelH relativeFrom="page">
-                  <wp14:pctWidth>0</wp14:pctWidth>
-                </wp14:sizeRelH>
-                <wp14:sizeRelV relativeFrom="page">
-                  <wp14:pctHeight>0</wp14:pctHeight>
-                </wp14:sizeRelV>
-              </wp:anchor>
-            </w:drawing>
-          </mc:Choice>
-          <mc:Fallback>
-            <w:pict>
-              <v:shape w14:anchorId="67C693A0" id="Текстово поле 2" o:spid="_x0000_s1053" type="#_x0000_t202" style="position:absolute;margin-left:385.5pt;margin-top:69.5pt;width:111.1pt;height:20.45pt;z-index:251665408;visibility:visible;mso-wrap-style:square;mso-width-percent:0;mso-height-percent:0;mso-wrap-distance-left:9pt;mso-wrap-distance-top:0;mso-wrap-distance-right:9pt;mso-wrap-distance-bottom:0;mso-position-horizontal:absolute;mso-position-horizontal-relative:text;mso-position-vertical:absolute;mso-position-vertical-relative:text;mso-width-percent:0;mso-height-percent:0;mso-width-relative:page;mso-height-relative:page;v-text-anchor:middle" o:gfxdata="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" stroked="f">
-                <v:fill opacity="0"/>
-                <v:textbox>
-                  <w:txbxContent>
-                    <w:p/>
-                  </w:txbxContent>
-                </v:textbox>
-              </v:shape>
-            </w:pict>
-          </mc:Fallback>
-        </mc:AlternateContent>
-      </w:r>
-      <w:r>
-        <w:rPr>
           <w:rFonts w:ascii="Arial" w:hAnsi="Arial" w:cs="Arial"/>
           <w:lang w:val="en-US"/>
         </w:rPr>
@@ -3180,195 +3204,6 @@
     </w:sectPr>
   </w:body>
 </w:document>
-</file>
-
-<file path=word/numbering.xml><?xml version="1.0" encoding="utf-8"?>
-<w:numbering xmlns:wpc="http://schemas.microsoft.com/office/word/2010/wordprocessingCanvas" xmlns:cx="http://schemas.microsoft.com/office/drawing/2014/chartex" xmlns:cx1="http://schemas.microsoft.com/office/drawing/2015/9/8/chartex" xmlns:cx2="http://schemas.microsoft.com/office/drawing/2015/10/21/chartex" xmlns:cx3="http://schemas.microsoft.com/office/drawing/2016/5/9/chartex" xmlns:cx4="http://schemas.microsoft.com/office/drawing/2016/5/10/chartex" xmlns:cx5="http://schemas.microsoft.com/office/drawing/2016/5/11/chartex" xmlns:cx6="http://schemas.microsoft.com/office/drawing/2016/5/12/chartex" xmlns:cx7="http://schemas.microsoft.com/office/drawing/2016/5/13/chartex" xmlns:cx8="http://schemas.microsoft.com/office/drawing/2016/5/14/chartex" xmlns:mc="http://schemas.openxmlformats.org/markup-compatibility/2006" xmlns:aink="http://schemas.microsoft.com/office/drawing/2016/ink" xmlns:am3d="http://schemas.microsoft.com/office/drawing/2017/model3d" xmlns:o="urn:schemas-microsoft-com:office:office" xmlns:oel="http://schemas.microsoft.com/office/2019/extlst" xmlns:r="http://schemas.openxmlformats.org/officeDocument/2006/relationships" xmlns:m="http://schemas.openxmlformats.org/officeDocument/2006/math" xmlns:v="urn:schemas-microsoft-com:vml" xmlns:wp14="http://schemas.microsoft.com/office/word/2010/wordprocessingDrawing" xmlns:wp="http://schemas.openxmlformats.org/drawingml/2006/wordprocessingDrawing" xmlns:w10="urn:schemas-microsoft-com:office:word" xmlns:w="http://schemas.openxmlformats.org/wordprocessingml/2006/main" xmlns:w14="http://schemas.microsoft.com/office/word/2010/wordml" xmlns:w15="http://schemas.microsoft.com/office/word/2012/wordml" xmlns:w16cex="http://schemas.microsoft.com/office/word/2018/wordml/cex" xmlns:w16cid="http://schemas.microsoft.com/office/word/2016/wordml/cid" xmlns:w16="http://schemas.microsoft.com/office/word/2018/wordml" xmlns:w16du="http://schemas.microsoft.com/office/word/2023/wordml/word16du" xmlns:w16sdtdh="http://schemas.microsoft.com/office/word/2020/wordml/sdtdatahash" xmlns:w16sdtfl="http://schemas.microsoft.com/office/word/2024/wordml/sdtformatlock" xmlns:w16se="http://schemas.microsoft.com/office/word/2015/wordml/symex" xmlns:wpg="http://schemas.microsoft.com/office/word/2010/wordprocessingGroup" xmlns:wpi="http://schemas.microsoft.com/office/word/2010/wordprocessingInk" xmlns:wne="http://schemas.microsoft.com/office/word/2006/wordml" xmlns:wps="http://schemas.microsoft.com/office/word/2010/wordprocessingShape" mc:Ignorable="w14 w15 w16se w16cid w16 w16cex w16sdtdh w16sdtfl w16du wp14">
-  <w:abstractNum w:abstractNumId="0" w15:restartNumberingAfterBreak="0">
-    <w:nsid w:val="1E4C72D4"/>
-    <w:multiLevelType w:val="hybridMultilevel"/>
-    <w:tmpl w:val="158033A6"/>
-    <w:lvl w:ilvl="0" w:tplc="0409000F">
-      <w:start w:val="1"/>
-      <w:numFmt w:val="decimal"/>
-      <w:lvlText w:val="%1."/>
-      <w:lvlJc w:val="left"/>
-      <w:pPr>
-        <w:ind w:left="3054" w:hanging="360"/>
-      </w:pPr>
-      <w:rPr>
-        <w:rFonts w:hint="default"/>
-      </w:rPr>
-    </w:lvl>
-    <w:lvl w:ilvl="1" w:tplc="04090019" w:tentative="1">
-      <w:start w:val="1"/>
-      <w:numFmt w:val="lowerLetter"/>
-      <w:lvlText w:val="%2."/>
-      <w:lvlJc w:val="left"/>
-      <w:pPr>
-        <w:ind w:left="3774" w:hanging="360"/>
-      </w:pPr>
-    </w:lvl>
-    <w:lvl w:ilvl="2" w:tplc="0409001B" w:tentative="1">
-      <w:start w:val="1"/>
-      <w:numFmt w:val="lowerRoman"/>
-      <w:lvlText w:val="%3."/>
-      <w:lvlJc w:val="right"/>
-      <w:pPr>
-        <w:ind w:left="4494" w:hanging="180"/>
-      </w:pPr>
-    </w:lvl>
-    <w:lvl w:ilvl="3" w:tplc="0409000F" w:tentative="1">
-      <w:start w:val="1"/>
-      <w:numFmt w:val="decimal"/>
-      <w:lvlText w:val="%4."/>
-      <w:lvlJc w:val="left"/>
-      <w:pPr>
-        <w:ind w:left="5214" w:hanging="360"/>
-      </w:pPr>
-    </w:lvl>
-    <w:lvl w:ilvl="4" w:tplc="04090019" w:tentative="1">
-      <w:start w:val="1"/>
-      <w:numFmt w:val="lowerLetter"/>
-      <w:lvlText w:val="%5."/>
-      <w:lvlJc w:val="left"/>
-      <w:pPr>
-        <w:ind w:left="5934" w:hanging="360"/>
-      </w:pPr>
-    </w:lvl>
-    <w:lvl w:ilvl="5" w:tplc="0409001B" w:tentative="1">
-      <w:start w:val="1"/>
-      <w:numFmt w:val="lowerRoman"/>
-      <w:lvlText w:val="%6."/>
-      <w:lvlJc w:val="right"/>
-      <w:pPr>
-        <w:ind w:left="6654" w:hanging="180"/>
-      </w:pPr>
-    </w:lvl>
-    <w:lvl w:ilvl="6" w:tplc="0409000F" w:tentative="1">
-      <w:start w:val="1"/>
-      <w:numFmt w:val="decimal"/>
-      <w:lvlText w:val="%7."/>
-      <w:lvlJc w:val="left"/>
-      <w:pPr>
-        <w:ind w:left="7374" w:hanging="360"/>
-      </w:pPr>
-    </w:lvl>
-    <w:lvl w:ilvl="7" w:tplc="04090019" w:tentative="1">
-      <w:start w:val="1"/>
-      <w:numFmt w:val="lowerLetter"/>
-      <w:lvlText w:val="%8."/>
-      <w:lvlJc w:val="left"/>
-      <w:pPr>
-        <w:ind w:left="8094" w:hanging="360"/>
-      </w:pPr>
-    </w:lvl>
-    <w:lvl w:ilvl="8" w:tplc="0409001B" w:tentative="1">
-      <w:start w:val="1"/>
-      <w:numFmt w:val="lowerRoman"/>
-      <w:lvlText w:val="%9."/>
-      <w:lvlJc w:val="right"/>
-      <w:pPr>
-        <w:ind w:left="8814" w:hanging="180"/>
-      </w:pPr>
-    </w:lvl>
-  </w:abstractNum>
-  <w:abstractNum w:abstractNumId="1" w15:restartNumberingAfterBreak="0">
-    <w:nsid w:val="44924D90"/>
-    <w:multiLevelType w:val="hybridMultilevel"/>
-    <w:tmpl w:val="1464AE3E"/>
-    <w:lvl w:ilvl="0" w:tplc="52FAB428">
-      <w:start w:val="3"/>
-      <w:numFmt w:val="decimal"/>
-      <w:lvlText w:val="%1"/>
-      <w:lvlJc w:val="left"/>
-      <w:pPr>
-        <w:ind w:left="3054" w:hanging="360"/>
-      </w:pPr>
-      <w:rPr>
-        <w:rFonts w:hint="default"/>
-      </w:rPr>
-    </w:lvl>
-    <w:lvl w:ilvl="1" w:tplc="04090019" w:tentative="1">
-      <w:start w:val="1"/>
-      <w:numFmt w:val="lowerLetter"/>
-      <w:lvlText w:val="%2."/>
-      <w:lvlJc w:val="left"/>
-      <w:pPr>
-        <w:ind w:left="3774" w:hanging="360"/>
-      </w:pPr>
-    </w:lvl>
-    <w:lvl w:ilvl="2" w:tplc="0409001B" w:tentative="1">
-      <w:start w:val="1"/>
-      <w:numFmt w:val="lowerRoman"/>
-      <w:lvlText w:val="%3."/>
-      <w:lvlJc w:val="right"/>
-      <w:pPr>
-        <w:ind w:left="4494" w:hanging="180"/>
-      </w:pPr>
-    </w:lvl>
-    <w:lvl w:ilvl="3" w:tplc="0409000F" w:tentative="1">
-      <w:start w:val="1"/>
-      <w:numFmt w:val="decimal"/>
-      <w:lvlText w:val="%4."/>
-      <w:lvlJc w:val="left"/>
-      <w:pPr>
-        <w:ind w:left="5214" w:hanging="360"/>
-      </w:pPr>
-    </w:lvl>
-    <w:lvl w:ilvl="4" w:tplc="04090019" w:tentative="1">
-      <w:start w:val="1"/>
-      <w:numFmt w:val="lowerLetter"/>
-      <w:lvlText w:val="%5."/>
-      <w:lvlJc w:val="left"/>
-      <w:pPr>
-        <w:ind w:left="5934" w:hanging="360"/>
-      </w:pPr>
-    </w:lvl>
-    <w:lvl w:ilvl="5" w:tplc="0409001B" w:tentative="1">
-      <w:start w:val="1"/>
-      <w:numFmt w:val="lowerRoman"/>
-      <w:lvlText w:val="%6."/>
-      <w:lvlJc w:val="right"/>
-      <w:pPr>
-        <w:ind w:left="6654" w:hanging="180"/>
-      </w:pPr>
-    </w:lvl>
-    <w:lvl w:ilvl="6" w:tplc="0409000F" w:tentative="1">
-      <w:start w:val="1"/>
-      <w:numFmt w:val="decimal"/>
-      <w:lvlText w:val="%7."/>
-      <w:lvlJc w:val="left"/>
-      <w:pPr>
-        <w:ind w:left="7374" w:hanging="360"/>
-      </w:pPr>
-    </w:lvl>
-    <w:lvl w:ilvl="7" w:tplc="04090019" w:tentative="1">
-      <w:start w:val="1"/>
-      <w:numFmt w:val="lowerLetter"/>
-      <w:lvlText w:val="%8."/>
-      <w:lvlJc w:val="left"/>
-      <w:pPr>
-        <w:ind w:left="8094" w:hanging="360"/>
-      </w:pPr>
-    </w:lvl>
-    <w:lvl w:ilvl="8" w:tplc="0409001B" w:tentative="1">
-      <w:start w:val="1"/>
-      <w:numFmt w:val="lowerRoman"/>
-      <w:lvlText w:val="%9."/>
-      <w:lvlJc w:val="right"/>
-      <w:pPr>
-        <w:ind w:left="8814" w:hanging="180"/>
-      </w:pPr>
-    </w:lvl>
-  </w:abstractNum>
-  <w:num w:numId="1" w16cid:durableId="1788234226">
-    <w:abstractNumId w:val="0"/>
-  </w:num>
-  <w:num w:numId="2" w16cid:durableId="172501292">
-    <w:abstractNumId w:val="1"/>
-  </w:num>
-</w:numbering>
 </file>
 
 <file path=word/styles.xml><?xml version="1.0" encoding="utf-8"?>
@@ -4044,17 +3879,6 @@
       <w:shd w:val="clear" w:color="auto" w:fill="E1DFDD"/>
     </w:rPr>
   </w:style>
-  <w:style w:type="paragraph" w:styleId="ListParagraph">
-    <w:name w:val="List Paragraph"/>
-    <w:basedOn w:val="Normal"/>
-    <w:uiPriority w:val="34"/>
-    <w:qFormat/>
-    <w:rsid w:val="008E5E66"/>
-    <w:pPr>
-      <w:ind w:left="720"/>
-      <w:contextualSpacing/>
-    </w:pPr>
-  </w:style>
 </w:styles>
 </file>
 

</xml_diff>

<commit_message>
debug: Add PWA detection for file save diagnostics
</commit_message>
<xml_diff>
--- a/public/template.docx
+++ b/public/template.docx
@@ -1694,8 +1694,19 @@
                       <wps:txbx>
                         <w:txbxContent>
                           <w:p>
+                            <w:pPr>
+                              <w:rPr>
+                                <w:lang w:val="en-US"/>
+                              </w:rPr>
+                            </w:pPr>
                             <w:r>
-                              <w:t>Д5</w:t>
+                              <w:t>Д</w:t>
+                            </w:r>
+                            <w:r>
+                              <w:rPr>
+                                <w:lang w:val="en-US"/>
+                              </w:rPr>
+                              <w:t>3</w:t>
                             </w:r>
                           </w:p>
                         </w:txbxContent>
@@ -1717,13 +1728,28 @@
           </mc:Choice>
           <mc:Fallback>
             <w:pict>
-              <v:shape w14:anchorId="041CA27C" id="Текстово поле 16" o:spid="_x0000_s1039" type="#_x0000_t202" style="position:absolute;margin-left:439.9pt;margin-top:21.25pt;width:62.35pt;height:27.3pt;z-index:251673600;visibility:visible;mso-wrap-style:square;mso-width-percent:0;mso-height-percent:0;mso-wrap-distance-left:9pt;mso-wrap-distance-top:0;mso-wrap-distance-right:9pt;mso-wrap-distance-bottom:0;mso-position-horizontal:absolute;mso-position-horizontal-relative:margin;mso-position-vertical:absolute;mso-position-vertical-relative:text;mso-width-percent:0;mso-height-percent:0;mso-width-relative:page;mso-height-relative:page;v-text-anchor:middle" o:gfxdata="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" stroked="f">
+              <v:shapetype w14:anchorId="041CA27C" id="_x0000_t202" coordsize="21600,21600" o:spt="202" path="m,l,21600r21600,l21600,xe">
+                <v:stroke joinstyle="miter"/>
+                <v:path gradientshapeok="t" o:connecttype="rect"/>
+              </v:shapetype>
+              <v:shape id="Текстово поле 16" o:spid="_x0000_s1039" type="#_x0000_t202" style="position:absolute;margin-left:439.9pt;margin-top:21.25pt;width:62.35pt;height:27.3pt;z-index:251673600;visibility:visible;mso-wrap-style:square;mso-width-percent:0;mso-height-percent:0;mso-wrap-distance-left:9pt;mso-wrap-distance-top:0;mso-wrap-distance-right:9pt;mso-wrap-distance-bottom:0;mso-position-horizontal:absolute;mso-position-horizontal-relative:margin;mso-position-vertical:absolute;mso-position-vertical-relative:text;mso-width-percent:0;mso-height-percent:0;mso-width-relative:page;mso-height-relative:page;v-text-anchor:middle" o:gfxdata="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" stroked="f">
                 <v:fill opacity="0"/>
                 <v:textbox>
                   <w:txbxContent>
                     <w:p>
+                      <w:pPr>
+                        <w:rPr>
+                          <w:lang w:val="en-US"/>
+                        </w:rPr>
+                      </w:pPr>
                       <w:r>
-                        <w:t>Д5</w:t>
+                        <w:t>Д</w:t>
+                      </w:r>
+                      <w:r>
+                        <w:rPr>
+                          <w:lang w:val="en-US"/>
+                        </w:rPr>
+                        <w:t>3</w:t>
                       </w:r>
                     </w:p>
                   </w:txbxContent>

</xml_diff>

<commit_message>
Add auto-close functionality to notification modals (5 seconds)
</commit_message>
<xml_diff>
--- a/public/template.docx
+++ b/public/template.docx
@@ -1913,6 +1913,7 @@
                           <w:p>
                             <w:pPr>
                               <w:spacing w:after="0"/>
+                              <w:jc w:val="center"/>
                               <w:rPr>
                                 <w:sz w:val="20"/>
                                 <w:szCs w:val="20"/>
@@ -1923,14 +1924,24 @@
                                 <w:sz w:val="20"/>
                                 <w:szCs w:val="20"/>
                               </w:rPr>
-                              <w:t xml:space="preserve">   </w:t>
+                              <w:t>част от професията</w:t>
                             </w:r>
+                          </w:p>
+                          <w:p>
+                            <w:pPr>
+                              <w:spacing w:after="0"/>
+                              <w:jc w:val="center"/>
+                              <w:rPr>
+                                <w:sz w:val="20"/>
+                                <w:szCs w:val="20"/>
+                              </w:rPr>
+                            </w:pPr>
                             <w:r>
                               <w:rPr>
                                 <w:sz w:val="20"/>
                                 <w:szCs w:val="20"/>
                               </w:rPr>
-                              <w:t>част от професията „Охранител - гражданска, корпоративна сигурност и опазване на обществения ред“</w:t>
+                              <w:t>„Охранител - гражданска, корпоративна сигурност и опазване на обществения ред“</w:t>
                             </w:r>
                           </w:p>
                         </w:txbxContent>
@@ -1952,12 +1963,17 @@
           </mc:Choice>
           <mc:Fallback>
             <w:pict>
-              <v:shape w14:anchorId="5814EB66" id="Текстово поле 14" o:spid="_x0000_s1041" type="#_x0000_t202" style="position:absolute;margin-left:24.4pt;margin-top:14.9pt;width:546.85pt;height:41.8pt;z-index:251658240;visibility:visible;mso-wrap-style:square;mso-width-percent:0;mso-height-percent:0;mso-wrap-distance-left:9pt;mso-wrap-distance-top:0;mso-wrap-distance-right:9pt;mso-wrap-distance-bottom:0;mso-position-horizontal:absolute;mso-position-horizontal-relative:text;mso-position-vertical:absolute;mso-position-vertical-relative:text;mso-width-percent:0;mso-height-percent:0;mso-width-relative:page;mso-height-relative:page;v-text-anchor:middle" o:gfxdata="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" stroked="f">
+              <v:shapetype w14:anchorId="5814EB66" id="_x0000_t202" coordsize="21600,21600" o:spt="202" path="m,l,21600r21600,l21600,xe">
+                <v:stroke joinstyle="miter"/>
+                <v:path gradientshapeok="t" o:connecttype="rect"/>
+              </v:shapetype>
+              <v:shape id="Текстово поле 14" o:spid="_x0000_s1041" type="#_x0000_t202" style="position:absolute;margin-left:24.4pt;margin-top:14.9pt;width:546.85pt;height:41.8pt;z-index:251658240;visibility:visible;mso-wrap-style:square;mso-width-percent:0;mso-height-percent:0;mso-wrap-distance-left:9pt;mso-wrap-distance-top:0;mso-wrap-distance-right:9pt;mso-wrap-distance-bottom:0;mso-position-horizontal:absolute;mso-position-horizontal-relative:text;mso-position-vertical:absolute;mso-position-vertical-relative:text;mso-width-percent:0;mso-height-percent:0;mso-width-relative:page;mso-height-relative:page;v-text-anchor:middle" o:gfxdata="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" stroked="f">
                 <v:textbox>
                   <w:txbxContent>
                     <w:p>
                       <w:pPr>
                         <w:spacing w:after="0"/>
+                        <w:jc w:val="center"/>
                         <w:rPr>
                           <w:sz w:val="20"/>
                           <w:szCs w:val="20"/>
@@ -1968,14 +1984,24 @@
                           <w:sz w:val="20"/>
                           <w:szCs w:val="20"/>
                         </w:rPr>
-                        <w:t xml:space="preserve">   </w:t>
+                        <w:t>част от професията</w:t>
                       </w:r>
+                    </w:p>
+                    <w:p>
+                      <w:pPr>
+                        <w:spacing w:after="0"/>
+                        <w:jc w:val="center"/>
+                        <w:rPr>
+                          <w:sz w:val="20"/>
+                          <w:szCs w:val="20"/>
+                        </w:rPr>
+                      </w:pPr>
                       <w:r>
                         <w:rPr>
                           <w:sz w:val="20"/>
                           <w:szCs w:val="20"/>
                         </w:rPr>
-                        <w:t>част от професията „Охранител - гражданска, корпоративна сигурност и опазване на обществения ред“</w:t>
+                        <w:t>„Охранител - гражданска, корпоративна сигурност и опазване на обществения ред“</w:t>
                       </w:r>
                     </w:p>
                   </w:txbxContent>

</xml_diff>

<commit_message>
Add proper English translations for certificate notifications
</commit_message>
<xml_diff>
--- a/public/template.docx
+++ b/public/template.docx
@@ -1557,218 +1557,7 @@
         <mc:AlternateContent>
           <mc:Choice Requires="wps">
             <w:drawing>
-              <wp:anchor distT="0" distB="0" distL="114300" distR="114300" simplePos="0" relativeHeight="251672576" behindDoc="0" locked="0" layoutInCell="1" allowOverlap="1" wp14:anchorId="69DAA5EF" wp14:editId="254EFEB3">
-                <wp:simplePos x="0" y="0"/>
-                <wp:positionH relativeFrom="column">
-                  <wp:posOffset>500380</wp:posOffset>
-                </wp:positionH>
-                <wp:positionV relativeFrom="paragraph">
-                  <wp:posOffset>271145</wp:posOffset>
-                </wp:positionV>
-                <wp:extent cx="683260" cy="438150"/>
-                <wp:effectExtent l="0" t="0" r="0" b="0"/>
-                <wp:wrapNone/>
-                <wp:docPr id="251470186" name="Текстово поле 17"/>
-                <wp:cNvGraphicFramePr>
-                  <a:graphicFrameLocks xmlns:a="http://schemas.openxmlformats.org/drawingml/2006/main"/>
-                </wp:cNvGraphicFramePr>
-                <a:graphic xmlns:a="http://schemas.openxmlformats.org/drawingml/2006/main">
-                  <a:graphicData uri="http://schemas.microsoft.com/office/word/2010/wordprocessingShape">
-                    <wps:wsp>
-                      <wps:cNvSpPr txBox="1">
-                        <a:spLocks noChangeArrowheads="1"/>
-                      </wps:cNvSpPr>
-                      <wps:spPr bwMode="auto">
-                        <a:xfrm>
-                          <a:off x="0" y="0"/>
-                          <a:ext cx="683260" cy="438150"/>
-                        </a:xfrm>
-                        <a:prstGeom prst="rect">
-                          <a:avLst/>
-                        </a:prstGeom>
-                        <a:solidFill>
-                          <a:srgbClr val="FFFFFF">
-                            <a:alpha val="0"/>
-                          </a:srgbClr>
-                        </a:solidFill>
-                        <a:ln>
-                          <a:noFill/>
-                        </a:ln>
-                      </wps:spPr>
-                      <wps:txbx>
-                        <w:txbxContent>
-                          <w:p>
-                            <w:r>
-                              <w:t xml:space="preserve">  </w:t>
-                            </w:r>
-                            <w:r>
-                              <w:t>{{F07}}</w:t>
-                            </w:r>
-                          </w:p>
-                          <w:p/>
-                        </w:txbxContent>
-                      </wps:txbx>
-                      <wps:bodyPr rot="0" vert="horz" wrap="square" lIns="91440" tIns="45720" rIns="91440" bIns="45720" anchor="ctr" anchorCtr="0" upright="1">
-                        <a:noAutofit/>
-                      </wps:bodyPr>
-                    </wps:wsp>
-                  </a:graphicData>
-                </a:graphic>
-                <wp14:sizeRelH relativeFrom="page">
-                  <wp14:pctWidth>0</wp14:pctWidth>
-                </wp14:sizeRelH>
-                <wp14:sizeRelV relativeFrom="page">
-                  <wp14:pctHeight>0</wp14:pctHeight>
-                </wp14:sizeRelV>
-              </wp:anchor>
-            </w:drawing>
-          </mc:Choice>
-          <mc:Fallback>
-            <w:pict>
-              <v:shape w14:anchorId="69DAA5EF" id="Текстово поле 17" o:spid="_x0000_s1038" type="#_x0000_t202" style="position:absolute;margin-left:39.4pt;margin-top:21.35pt;width:53.8pt;height:34.5pt;z-index:251672576;visibility:visible;mso-wrap-style:square;mso-width-percent:0;mso-height-percent:0;mso-wrap-distance-left:9pt;mso-wrap-distance-top:0;mso-wrap-distance-right:9pt;mso-wrap-distance-bottom:0;mso-position-horizontal:absolute;mso-position-horizontal-relative:text;mso-position-vertical:absolute;mso-position-vertical-relative:text;mso-width-percent:0;mso-height-percent:0;mso-width-relative:page;mso-height-relative:page;v-text-anchor:middle" o:gfxdata="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" stroked="f">
-                <v:fill opacity="0"/>
-                <v:textbox>
-                  <w:txbxContent>
-                    <w:p>
-                      <w:r>
-                        <w:t xml:space="preserve">  </w:t>
-                      </w:r>
-                      <w:r>
-                        <w:t>{{F07}}</w:t>
-                      </w:r>
-                    </w:p>
-                    <w:p/>
-                  </w:txbxContent>
-                </v:textbox>
-              </v:shape>
-            </w:pict>
-          </mc:Fallback>
-        </mc:AlternateContent>
-      </w:r>
-      <w:r>
-        <w:rPr>
-          <w:noProof/>
-          <w:lang w:val="en-US"/>
-        </w:rPr>
-        <mc:AlternateContent>
-          <mc:Choice Requires="wps">
-            <w:drawing>
-              <wp:anchor distT="0" distB="0" distL="114300" distR="114300" simplePos="0" relativeHeight="251673600" behindDoc="0" locked="0" layoutInCell="1" allowOverlap="1" wp14:anchorId="041CA27C" wp14:editId="22DFD4EC">
-                <wp:simplePos x="0" y="0"/>
-                <wp:positionH relativeFrom="margin">
-                  <wp:posOffset>5586730</wp:posOffset>
-                </wp:positionH>
-                <wp:positionV relativeFrom="paragraph">
-                  <wp:posOffset>269875</wp:posOffset>
-                </wp:positionV>
-                <wp:extent cx="791845" cy="346710"/>
-                <wp:effectExtent l="0" t="0" r="0" b="0"/>
-                <wp:wrapNone/>
-                <wp:docPr id="471933907" name="Текстово поле 16"/>
-                <wp:cNvGraphicFramePr>
-                  <a:graphicFrameLocks xmlns:a="http://schemas.openxmlformats.org/drawingml/2006/main"/>
-                </wp:cNvGraphicFramePr>
-                <a:graphic xmlns:a="http://schemas.openxmlformats.org/drawingml/2006/main">
-                  <a:graphicData uri="http://schemas.microsoft.com/office/word/2010/wordprocessingShape">
-                    <wps:wsp>
-                      <wps:cNvSpPr txBox="1">
-                        <a:spLocks noChangeArrowheads="1"/>
-                      </wps:cNvSpPr>
-                      <wps:spPr bwMode="auto">
-                        <a:xfrm>
-                          <a:off x="0" y="0"/>
-                          <a:ext cx="791845" cy="346710"/>
-                        </a:xfrm>
-                        <a:prstGeom prst="rect">
-                          <a:avLst/>
-                        </a:prstGeom>
-                        <a:solidFill>
-                          <a:srgbClr val="FFFFFF">
-                            <a:alpha val="0"/>
-                          </a:srgbClr>
-                        </a:solidFill>
-                        <a:ln>
-                          <a:noFill/>
-                        </a:ln>
-                      </wps:spPr>
-                      <wps:txbx>
-                        <w:txbxContent>
-                          <w:p>
-                            <w:pPr>
-                              <w:rPr>
-                                <w:lang w:val="en-US"/>
-                              </w:rPr>
-                            </w:pPr>
-                            <w:r>
-                              <w:t>Д</w:t>
-                            </w:r>
-                            <w:r>
-                              <w:rPr>
-                                <w:lang w:val="en-US"/>
-                              </w:rPr>
-                              <w:t>3</w:t>
-                            </w:r>
-                          </w:p>
-                        </w:txbxContent>
-                      </wps:txbx>
-                      <wps:bodyPr rot="0" vert="horz" wrap="square" lIns="91440" tIns="45720" rIns="91440" bIns="45720" anchor="ctr" anchorCtr="0" upright="1">
-                        <a:noAutofit/>
-                      </wps:bodyPr>
-                    </wps:wsp>
-                  </a:graphicData>
-                </a:graphic>
-                <wp14:sizeRelH relativeFrom="page">
-                  <wp14:pctWidth>0</wp14:pctWidth>
-                </wp14:sizeRelH>
-                <wp14:sizeRelV relativeFrom="page">
-                  <wp14:pctHeight>0</wp14:pctHeight>
-                </wp14:sizeRelV>
-              </wp:anchor>
-            </w:drawing>
-          </mc:Choice>
-          <mc:Fallback>
-            <w:pict>
-              <v:shapetype w14:anchorId="041CA27C" id="_x0000_t202" coordsize="21600,21600" o:spt="202" path="m,l,21600r21600,l21600,xe">
-                <v:stroke joinstyle="miter"/>
-                <v:path gradientshapeok="t" o:connecttype="rect"/>
-              </v:shapetype>
-              <v:shape id="Текстово поле 16" o:spid="_x0000_s1039" type="#_x0000_t202" style="position:absolute;margin-left:439.9pt;margin-top:21.25pt;width:62.35pt;height:27.3pt;z-index:251673600;visibility:visible;mso-wrap-style:square;mso-width-percent:0;mso-height-percent:0;mso-wrap-distance-left:9pt;mso-wrap-distance-top:0;mso-wrap-distance-right:9pt;mso-wrap-distance-bottom:0;mso-position-horizontal:absolute;mso-position-horizontal-relative:margin;mso-position-vertical:absolute;mso-position-vertical-relative:text;mso-width-percent:0;mso-height-percent:0;mso-width-relative:page;mso-height-relative:page;v-text-anchor:middle" o:gfxdata="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" stroked="f">
-                <v:fill opacity="0"/>
-                <v:textbox>
-                  <w:txbxContent>
-                    <w:p>
-                      <w:pPr>
-                        <w:rPr>
-                          <w:lang w:val="en-US"/>
-                        </w:rPr>
-                      </w:pPr>
-                      <w:r>
-                        <w:t>Д</w:t>
-                      </w:r>
-                      <w:r>
-                        <w:rPr>
-                          <w:lang w:val="en-US"/>
-                        </w:rPr>
-                        <w:t>3</w:t>
-                      </w:r>
-                    </w:p>
-                  </w:txbxContent>
-                </v:textbox>
-                <w10:wrap anchorx="margin"/>
-              </v:shape>
-            </w:pict>
-          </mc:Fallback>
-        </mc:AlternateContent>
-      </w:r>
-      <w:r>
-        <w:rPr>
-          <w:noProof/>
-          <w:lang w:val="en-US"/>
-        </w:rPr>
-        <mc:AlternateContent>
-          <mc:Choice Requires="wps">
-            <w:drawing>
-              <wp:anchor distT="0" distB="0" distL="114300" distR="114300" simplePos="0" relativeHeight="251657216" behindDoc="0" locked="0" layoutInCell="1" allowOverlap="1" wp14:anchorId="59922EA9" wp14:editId="0D89D56B">
+              <wp:anchor distT="0" distB="0" distL="114300" distR="114300" simplePos="0" relativeHeight="251657216" behindDoc="0" locked="0" layoutInCell="1" allowOverlap="1" wp14:anchorId="59922EA9" wp14:editId="26537BAD">
                 <wp:simplePos x="0" y="0"/>
                 <wp:positionH relativeFrom="column">
                   <wp:posOffset>2319655</wp:posOffset>
@@ -1833,7 +1622,11 @@
           </mc:Choice>
           <mc:Fallback>
             <w:pict>
-              <v:shape w14:anchorId="59922EA9" id="Текстово поле 15" o:spid="_x0000_s1040" type="#_x0000_t202" style="position:absolute;margin-left:182.65pt;margin-top:3.25pt;width:166.5pt;height:36.1pt;z-index:251657216;visibility:visible;mso-wrap-style:square;mso-width-percent:0;mso-height-percent:0;mso-wrap-distance-left:9pt;mso-wrap-distance-top:0;mso-wrap-distance-right:9pt;mso-wrap-distance-bottom:0;mso-position-horizontal:absolute;mso-position-horizontal-relative:text;mso-position-vertical:absolute;mso-position-vertical-relative:text;mso-width-percent:0;mso-height-percent:0;mso-width-relative:page;mso-height-relative:page;v-text-anchor:middle" o:gfxdata="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" stroked="f">
+              <v:shapetype w14:anchorId="59922EA9" id="_x0000_t202" coordsize="21600,21600" o:spt="202" path="m,l,21600r21600,l21600,xe">
+                <v:stroke joinstyle="miter"/>
+                <v:path gradientshapeok="t" o:connecttype="rect"/>
+              </v:shapetype>
+              <v:shape id="Текстово поле 15" o:spid="_x0000_s1038" type="#_x0000_t202" style="position:absolute;margin-left:182.65pt;margin-top:3.25pt;width:166.5pt;height:36.1pt;z-index:251657216;visibility:visible;mso-wrap-style:square;mso-width-percent:0;mso-height-percent:0;mso-wrap-distance-left:9pt;mso-wrap-distance-top:0;mso-wrap-distance-right:9pt;mso-wrap-distance-bottom:0;mso-position-horizontal:absolute;mso-position-horizontal-relative:text;mso-position-vertical:absolute;mso-position-vertical-relative:text;mso-width-percent:0;mso-height-percent:0;mso-width-relative:page;mso-height-relative:page;v-text-anchor:middle" o:gfxdata="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" stroked="f">
                 <v:fill opacity="0"/>
                 <v:textbox>
                   <w:txbxContent>
@@ -1872,16 +1665,223 @@
         <mc:AlternateContent>
           <mc:Choice Requires="wps">
             <w:drawing>
-              <wp:anchor distT="0" distB="0" distL="114300" distR="114300" simplePos="0" relativeHeight="251658240" behindDoc="0" locked="0" layoutInCell="1" allowOverlap="1" wp14:anchorId="5814EB66" wp14:editId="685F82F2">
+              <wp:anchor distT="0" distB="0" distL="114300" distR="114300" simplePos="0" relativeHeight="251673600" behindDoc="0" locked="0" layoutInCell="1" allowOverlap="1" wp14:anchorId="041CA27C" wp14:editId="31E8E835">
+                <wp:simplePos x="0" y="0"/>
+                <wp:positionH relativeFrom="margin">
+                  <wp:posOffset>5586730</wp:posOffset>
+                </wp:positionH>
+                <wp:positionV relativeFrom="paragraph">
+                  <wp:posOffset>6984</wp:posOffset>
+                </wp:positionV>
+                <wp:extent cx="791845" cy="299085"/>
+                <wp:effectExtent l="0" t="0" r="0" b="0"/>
+                <wp:wrapNone/>
+                <wp:docPr id="471933907" name="Текстово поле 16"/>
+                <wp:cNvGraphicFramePr>
+                  <a:graphicFrameLocks xmlns:a="http://schemas.openxmlformats.org/drawingml/2006/main"/>
+                </wp:cNvGraphicFramePr>
+                <a:graphic xmlns:a="http://schemas.openxmlformats.org/drawingml/2006/main">
+                  <a:graphicData uri="http://schemas.microsoft.com/office/word/2010/wordprocessingShape">
+                    <wps:wsp>
+                      <wps:cNvSpPr txBox="1">
+                        <a:spLocks noChangeArrowheads="1"/>
+                      </wps:cNvSpPr>
+                      <wps:spPr bwMode="auto">
+                        <a:xfrm>
+                          <a:off x="0" y="0"/>
+                          <a:ext cx="791845" cy="299085"/>
+                        </a:xfrm>
+                        <a:prstGeom prst="rect">
+                          <a:avLst/>
+                        </a:prstGeom>
+                        <a:solidFill>
+                          <a:srgbClr val="FFFFFF">
+                            <a:alpha val="0"/>
+                          </a:srgbClr>
+                        </a:solidFill>
+                        <a:ln>
+                          <a:noFill/>
+                        </a:ln>
+                      </wps:spPr>
+                      <wps:txbx>
+                        <w:txbxContent>
+                          <w:p>
+                            <w:pPr>
+                              <w:rPr>
+                                <w:lang w:val="en-US"/>
+                              </w:rPr>
+                            </w:pPr>
+                            <w:r>
+                              <w:t>Д</w:t>
+                            </w:r>
+                            <w:r>
+                              <w:rPr>
+                                <w:lang w:val="en-US"/>
+                              </w:rPr>
+                              <w:t>3</w:t>
+                            </w:r>
+                          </w:p>
+                        </w:txbxContent>
+                      </wps:txbx>
+                      <wps:bodyPr rot="0" vert="horz" wrap="square" lIns="91440" tIns="45720" rIns="91440" bIns="45720" anchor="ctr" anchorCtr="0" upright="1">
+                        <a:noAutofit/>
+                      </wps:bodyPr>
+                    </wps:wsp>
+                  </a:graphicData>
+                </a:graphic>
+                <wp14:sizeRelH relativeFrom="page">
+                  <wp14:pctWidth>0</wp14:pctWidth>
+                </wp14:sizeRelH>
+                <wp14:sizeRelV relativeFrom="page">
+                  <wp14:pctHeight>0</wp14:pctHeight>
+                </wp14:sizeRelV>
+              </wp:anchor>
+            </w:drawing>
+          </mc:Choice>
+          <mc:Fallback>
+            <w:pict>
+              <v:shape w14:anchorId="041CA27C" id="Текстово поле 16" o:spid="_x0000_s1039" type="#_x0000_t202" style="position:absolute;margin-left:439.9pt;margin-top:.55pt;width:62.35pt;height:23.55pt;z-index:251673600;visibility:visible;mso-wrap-style:square;mso-width-percent:0;mso-height-percent:0;mso-wrap-distance-left:9pt;mso-wrap-distance-top:0;mso-wrap-distance-right:9pt;mso-wrap-distance-bottom:0;mso-position-horizontal:absolute;mso-position-horizontal-relative:margin;mso-position-vertical:absolute;mso-position-vertical-relative:text;mso-width-percent:0;mso-height-percent:0;mso-width-relative:page;mso-height-relative:page;v-text-anchor:middle" o:gfxdata="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" stroked="f">
+                <v:fill opacity="0"/>
+                <v:textbox>
+                  <w:txbxContent>
+                    <w:p>
+                      <w:pPr>
+                        <w:rPr>
+                          <w:lang w:val="en-US"/>
+                        </w:rPr>
+                      </w:pPr>
+                      <w:r>
+                        <w:t>Д</w:t>
+                      </w:r>
+                      <w:r>
+                        <w:rPr>
+                          <w:lang w:val="en-US"/>
+                        </w:rPr>
+                        <w:t>3</w:t>
+                      </w:r>
+                    </w:p>
+                  </w:txbxContent>
+                </v:textbox>
+                <w10:wrap anchorx="margin"/>
+              </v:shape>
+            </w:pict>
+          </mc:Fallback>
+        </mc:AlternateContent>
+      </w:r>
+      <w:r>
+        <w:rPr>
+          <w:noProof/>
+          <w:lang w:val="en-US"/>
+        </w:rPr>
+        <mc:AlternateContent>
+          <mc:Choice Requires="wps">
+            <w:drawing>
+              <wp:anchor distT="0" distB="0" distL="114300" distR="114300" simplePos="0" relativeHeight="251672576" behindDoc="0" locked="0" layoutInCell="1" allowOverlap="1" wp14:anchorId="69DAA5EF" wp14:editId="6817FE4E">
+                <wp:simplePos x="0" y="0"/>
+                <wp:positionH relativeFrom="column">
+                  <wp:posOffset>500380</wp:posOffset>
+                </wp:positionH>
+                <wp:positionV relativeFrom="paragraph">
+                  <wp:posOffset>6984</wp:posOffset>
+                </wp:positionV>
+                <wp:extent cx="683260" cy="390525"/>
+                <wp:effectExtent l="0" t="0" r="0" b="0"/>
+                <wp:wrapNone/>
+                <wp:docPr id="251470186" name="Текстово поле 17"/>
+                <wp:cNvGraphicFramePr>
+                  <a:graphicFrameLocks xmlns:a="http://schemas.openxmlformats.org/drawingml/2006/main"/>
+                </wp:cNvGraphicFramePr>
+                <a:graphic xmlns:a="http://schemas.openxmlformats.org/drawingml/2006/main">
+                  <a:graphicData uri="http://schemas.microsoft.com/office/word/2010/wordprocessingShape">
+                    <wps:wsp>
+                      <wps:cNvSpPr txBox="1">
+                        <a:spLocks noChangeArrowheads="1"/>
+                      </wps:cNvSpPr>
+                      <wps:spPr bwMode="auto">
+                        <a:xfrm>
+                          <a:off x="0" y="0"/>
+                          <a:ext cx="683260" cy="390525"/>
+                        </a:xfrm>
+                        <a:prstGeom prst="rect">
+                          <a:avLst/>
+                        </a:prstGeom>
+                        <a:solidFill>
+                          <a:srgbClr val="FFFFFF">
+                            <a:alpha val="0"/>
+                          </a:srgbClr>
+                        </a:solidFill>
+                        <a:ln>
+                          <a:noFill/>
+                        </a:ln>
+                      </wps:spPr>
+                      <wps:txbx>
+                        <w:txbxContent>
+                          <w:p>
+                            <w:r>
+                              <w:t xml:space="preserve">  </w:t>
+                            </w:r>
+                            <w:r>
+                              <w:t>{{F07}}</w:t>
+                            </w:r>
+                          </w:p>
+                          <w:p/>
+                        </w:txbxContent>
+                      </wps:txbx>
+                      <wps:bodyPr rot="0" vert="horz" wrap="square" lIns="91440" tIns="45720" rIns="91440" bIns="45720" anchor="ctr" anchorCtr="0" upright="1">
+                        <a:noAutofit/>
+                      </wps:bodyPr>
+                    </wps:wsp>
+                  </a:graphicData>
+                </a:graphic>
+                <wp14:sizeRelH relativeFrom="page">
+                  <wp14:pctWidth>0</wp14:pctWidth>
+                </wp14:sizeRelH>
+                <wp14:sizeRelV relativeFrom="page">
+                  <wp14:pctHeight>0</wp14:pctHeight>
+                </wp14:sizeRelV>
+              </wp:anchor>
+            </w:drawing>
+          </mc:Choice>
+          <mc:Fallback>
+            <w:pict>
+              <v:shape w14:anchorId="69DAA5EF" id="Текстово поле 17" o:spid="_x0000_s1040" type="#_x0000_t202" style="position:absolute;margin-left:39.4pt;margin-top:.55pt;width:53.8pt;height:30.75pt;z-index:251672576;visibility:visible;mso-wrap-style:square;mso-width-percent:0;mso-height-percent:0;mso-wrap-distance-left:9pt;mso-wrap-distance-top:0;mso-wrap-distance-right:9pt;mso-wrap-distance-bottom:0;mso-position-horizontal:absolute;mso-position-horizontal-relative:text;mso-position-vertical:absolute;mso-position-vertical-relative:text;mso-width-percent:0;mso-height-percent:0;mso-width-relative:page;mso-height-relative:page;v-text-anchor:middle" o:gfxdata="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" stroked="f">
+                <v:fill opacity="0"/>
+                <v:textbox>
+                  <w:txbxContent>
+                    <w:p>
+                      <w:r>
+                        <w:t xml:space="preserve">  </w:t>
+                      </w:r>
+                      <w:r>
+                        <w:t>{{F07}}</w:t>
+                      </w:r>
+                    </w:p>
+                    <w:p/>
+                  </w:txbxContent>
+                </v:textbox>
+              </v:shape>
+            </w:pict>
+          </mc:Fallback>
+        </mc:AlternateContent>
+      </w:r>
+      <w:r>
+        <w:rPr>
+          <w:noProof/>
+          <w:lang w:val="en-US"/>
+        </w:rPr>
+        <mc:AlternateContent>
+          <mc:Choice Requires="wps">
+            <w:drawing>
+              <wp:anchor distT="0" distB="0" distL="114300" distR="114300" simplePos="0" relativeHeight="251658240" behindDoc="0" locked="0" layoutInCell="1" allowOverlap="1" wp14:anchorId="5814EB66" wp14:editId="31D29BDE">
                 <wp:simplePos x="0" y="0"/>
                 <wp:positionH relativeFrom="column">
                   <wp:posOffset>309880</wp:posOffset>
                 </wp:positionH>
                 <wp:positionV relativeFrom="paragraph">
-                  <wp:posOffset>189230</wp:posOffset>
+                  <wp:posOffset>187960</wp:posOffset>
                 </wp:positionV>
-                <wp:extent cx="6944995" cy="530860"/>
-                <wp:effectExtent l="0" t="0" r="8255" b="2540"/>
+                <wp:extent cx="6944995" cy="914400"/>
+                <wp:effectExtent l="0" t="0" r="8255" b="0"/>
                 <wp:wrapNone/>
                 <wp:docPr id="738777017" name="Текстово поле 14"/>
                 <wp:cNvGraphicFramePr>
@@ -1896,7 +1896,7 @@
                       <wps:spPr bwMode="auto">
                         <a:xfrm>
                           <a:off x="0" y="0"/>
-                          <a:ext cx="6944995" cy="530860"/>
+                          <a:ext cx="6944995" cy="914400"/>
                         </a:xfrm>
                         <a:prstGeom prst="rect">
                           <a:avLst/>
@@ -1912,8 +1912,8 @@
                         <w:txbxContent>
                           <w:p>
                             <w:pPr>
-                              <w:spacing w:after="0"/>
-                              <w:jc w:val="center"/>
+                              <w:spacing w:after="0" w:line="480" w:lineRule="auto"/>
+                              <w:ind w:left="2832" w:firstLine="708"/>
                               <w:rPr>
                                 <w:sz w:val="20"/>
                                 <w:szCs w:val="20"/>
@@ -1929,8 +1929,8 @@
                           </w:p>
                           <w:p>
                             <w:pPr>
-                              <w:spacing w:after="0"/>
-                              <w:jc w:val="center"/>
+                              <w:spacing w:after="0" w:line="480" w:lineRule="auto"/>
+                              <w:ind w:firstLine="708"/>
                               <w:rPr>
                                 <w:sz w:val="20"/>
                                 <w:szCs w:val="20"/>
@@ -1967,13 +1967,13 @@
                 <v:stroke joinstyle="miter"/>
                 <v:path gradientshapeok="t" o:connecttype="rect"/>
               </v:shapetype>
-              <v:shape id="Текстово поле 14" o:spid="_x0000_s1041" type="#_x0000_t202" style="position:absolute;margin-left:24.4pt;margin-top:14.9pt;width:546.85pt;height:41.8pt;z-index:251658240;visibility:visible;mso-wrap-style:square;mso-width-percent:0;mso-height-percent:0;mso-wrap-distance-left:9pt;mso-wrap-distance-top:0;mso-wrap-distance-right:9pt;mso-wrap-distance-bottom:0;mso-position-horizontal:absolute;mso-position-horizontal-relative:text;mso-position-vertical:absolute;mso-position-vertical-relative:text;mso-width-percent:0;mso-height-percent:0;mso-width-relative:page;mso-height-relative:page;v-text-anchor:middle" o:gfxdata="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" stroked="f">
+              <v:shape id="Текстово поле 14" o:spid="_x0000_s1041" type="#_x0000_t202" style="position:absolute;margin-left:24.4pt;margin-top:14.8pt;width:546.85pt;height:1in;z-index:251658240;visibility:visible;mso-wrap-style:square;mso-width-percent:0;mso-height-percent:0;mso-wrap-distance-left:9pt;mso-wrap-distance-top:0;mso-wrap-distance-right:9pt;mso-wrap-distance-bottom:0;mso-position-horizontal:absolute;mso-position-horizontal-relative:text;mso-position-vertical:absolute;mso-position-vertical-relative:text;mso-width-percent:0;mso-height-percent:0;mso-width-relative:page;mso-height-relative:page;v-text-anchor:middle" o:gfxdata="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" stroked="f">
                 <v:textbox>
                   <w:txbxContent>
                     <w:p>
                       <w:pPr>
-                        <w:spacing w:after="0"/>
-                        <w:jc w:val="center"/>
+                        <w:spacing w:after="0" w:line="480" w:lineRule="auto"/>
+                        <w:ind w:left="2832" w:firstLine="708"/>
                         <w:rPr>
                           <w:sz w:val="20"/>
                           <w:szCs w:val="20"/>
@@ -1989,8 +1989,8 @@
                     </w:p>
                     <w:p>
                       <w:pPr>
-                        <w:spacing w:after="0"/>
-                        <w:jc w:val="center"/>
+                        <w:spacing w:after="0" w:line="480" w:lineRule="auto"/>
+                        <w:ind w:firstLine="708"/>
                         <w:rPr>
                           <w:sz w:val="20"/>
                           <w:szCs w:val="20"/>
@@ -2062,15 +2062,15 @@
         <mc:AlternateContent>
           <mc:Choice Requires="wps">
             <w:drawing>
-              <wp:anchor distT="0" distB="0" distL="114300" distR="114300" simplePos="0" relativeHeight="251660288" behindDoc="0" locked="0" layoutInCell="1" allowOverlap="1" wp14:anchorId="35979860" wp14:editId="67B9E0AA">
+              <wp:anchor distT="0" distB="0" distL="114300" distR="114300" simplePos="0" relativeHeight="251660288" behindDoc="0" locked="0" layoutInCell="1" allowOverlap="1" wp14:anchorId="35979860" wp14:editId="1AFC6469">
                 <wp:simplePos x="0" y="0"/>
                 <wp:positionH relativeFrom="column">
                   <wp:posOffset>852805</wp:posOffset>
                 </wp:positionH>
                 <wp:positionV relativeFrom="paragraph">
-                  <wp:posOffset>165735</wp:posOffset>
+                  <wp:posOffset>167005</wp:posOffset>
                 </wp:positionV>
-                <wp:extent cx="5648325" cy="458470"/>
+                <wp:extent cx="5779135" cy="458470"/>
                 <wp:effectExtent l="0" t="0" r="0" b="0"/>
                 <wp:wrapNone/>
                 <wp:docPr id="1141121927" name="Текстово поле 13"/>
@@ -2086,7 +2086,7 @@
                       <wps:spPr bwMode="auto">
                         <a:xfrm>
                           <a:off x="0" y="0"/>
-                          <a:ext cx="5648325" cy="458470"/>
+                          <a:ext cx="5779135" cy="458470"/>
                         </a:xfrm>
                         <a:prstGeom prst="rect">
                           <a:avLst/>
@@ -2110,6 +2110,13 @@
                                 <w:lang w:val="en-US"/>
                               </w:rPr>
                             </w:pPr>
+                            <w:r>
+                              <w:rPr>
+                                <w:b/>
+                                <w:sz w:val="24"/>
+                              </w:rPr>
+                              <w:t xml:space="preserve"> </w:t>
+                            </w:r>
                             <w:r>
                               <w:rPr>
                                 <w:b/>
@@ -2165,7 +2172,7 @@
           </mc:Choice>
           <mc:Fallback>
             <w:pict>
-              <v:shape w14:anchorId="35979860" id="Текстово поле 13" o:spid="_x0000_s1042" type="#_x0000_t202" style="position:absolute;margin-left:67.15pt;margin-top:13.05pt;width:444.75pt;height:36.1pt;z-index:251660288;visibility:visible;mso-wrap-style:square;mso-width-percent:0;mso-height-percent:0;mso-wrap-distance-left:9pt;mso-wrap-distance-top:0;mso-wrap-distance-right:9pt;mso-wrap-distance-bottom:0;mso-position-horizontal:absolute;mso-position-horizontal-relative:text;mso-position-vertical:absolute;mso-position-vertical-relative:text;mso-width-percent:0;mso-height-percent:0;mso-width-relative:page;mso-height-relative:page;v-text-anchor:middle" o:gfxdata="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" stroked="f">
+              <v:shape w14:anchorId="35979860" id="Текстово поле 13" o:spid="_x0000_s1042" type="#_x0000_t202" style="position:absolute;margin-left:67.15pt;margin-top:13.15pt;width:455.05pt;height:36.1pt;z-index:251660288;visibility:visible;mso-wrap-style:square;mso-width-percent:0;mso-height-percent:0;mso-wrap-distance-left:9pt;mso-wrap-distance-top:0;mso-wrap-distance-right:9pt;mso-wrap-distance-bottom:0;mso-position-horizontal:absolute;mso-position-horizontal-relative:text;mso-position-vertical:absolute;mso-position-vertical-relative:text;mso-width-percent:0;mso-height-percent:0;mso-width-relative:page;mso-height-relative:page;v-text-anchor:middle" o:gfxdata="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" stroked="f">
                 <v:fill opacity="0"/>
                 <v:textbox>
                   <w:txbxContent>
@@ -2177,6 +2184,13 @@
                           <w:lang w:val="en-US"/>
                         </w:rPr>
                       </w:pPr>
+                      <w:r>
+                        <w:rPr>
+                          <w:b/>
+                          <w:sz w:val="24"/>
+                        </w:rPr>
+                        <w:t xml:space="preserve"> </w:t>
+                      </w:r>
                       <w:r>
                         <w:rPr>
                           <w:b/>

</xml_diff>